<commit_message>
add marika report and update log
</commit_message>
<xml_diff>
--- a/Tutorials_done.docx
+++ b/Tutorials_done.docx
@@ -17935,20 +17935,9 @@
           <w:szCs w:val="27"/>
           <w:lang w:val="en-GB"/>
         </w:rPr>
-        <w:t>OpenAP</w:t>
-      </w:r>
-      <w:proofErr w:type="spellEnd"/>
-      <w:r>
-        <w:rPr>
-          <w:rStyle w:val="Hyperlink"/>
-          <w:rFonts w:ascii="Arial" w:hAnsi="Arial" w:cs="Arial"/>
-          <w:color w:val="0074AB"/>
-          <w:sz w:val="27"/>
-          <w:szCs w:val="27"/>
-          <w:lang w:val="en-GB"/>
-        </w:rPr>
-        <w:t>I</w:t>
-      </w:r>
+        <w:t>OpenAPI</w:t>
+      </w:r>
+      <w:proofErr w:type="spellEnd"/>
       <w:r>
         <w:rPr>
           <w:rFonts w:ascii="Arial" w:hAnsi="Arial" w:cs="Arial"/>
@@ -18630,7 +18619,7 @@
           <w:color w:val="F2F2F2"/>
           <w:sz w:val="21"/>
           <w:szCs w:val="21"/>
-          <w:lang w:val="en-GB" w:eastAsia="nl-BE"/>
+          <w:lang w:eastAsia="nl-BE"/>
         </w:rPr>
       </w:pPr>
       <w:proofErr w:type="spellStart"/>
@@ -18640,7 +18629,7 @@
           <w:color w:val="F2F2F2"/>
           <w:sz w:val="21"/>
           <w:szCs w:val="21"/>
-          <w:lang w:val="en-GB" w:eastAsia="nl-BE"/>
+          <w:lang w:eastAsia="nl-BE"/>
         </w:rPr>
         <w:t>uvicorn</w:t>
       </w:r>
@@ -18651,7 +18640,7 @@
           <w:color w:val="F2F2F2"/>
           <w:sz w:val="21"/>
           <w:szCs w:val="21"/>
-          <w:lang w:val="en-GB" w:eastAsia="nl-BE"/>
+          <w:lang w:eastAsia="nl-BE"/>
         </w:rPr>
         <w:t xml:space="preserve"> </w:t>
       </w:r>
@@ -18662,7 +18651,7 @@
           <w:color w:val="F2F2F2"/>
           <w:sz w:val="21"/>
           <w:szCs w:val="21"/>
-          <w:lang w:val="en-GB" w:eastAsia="nl-BE"/>
+          <w:lang w:eastAsia="nl-BE"/>
         </w:rPr>
         <w:t>main:app</w:t>
       </w:r>
@@ -18673,10 +18662,22 @@
           <w:color w:val="F2F2F2"/>
           <w:sz w:val="21"/>
           <w:szCs w:val="21"/>
-          <w:lang w:val="en-GB" w:eastAsia="nl-BE"/>
-        </w:rPr>
-        <w:t xml:space="preserve"> --reload</w:t>
-      </w:r>
+          <w:lang w:eastAsia="nl-BE"/>
+        </w:rPr>
+        <w:t xml:space="preserve"> --</w:t>
+      </w:r>
+      <w:proofErr w:type="spellStart"/>
+      <w:r>
+        <w:rPr>
+          <w:rFonts w:ascii="Courier New" w:eastAsia="Times New Roman" w:hAnsi="Courier New" w:cs="Courier New"/>
+          <w:color w:val="F2F2F2"/>
+          <w:sz w:val="21"/>
+          <w:szCs w:val="21"/>
+          <w:lang w:eastAsia="nl-BE"/>
+        </w:rPr>
+        <w:t>reload</w:t>
+      </w:r>
+      <w:proofErr w:type="spellEnd"/>
     </w:p>
     <w:p>
       <w:r>
@@ -19090,16 +19091,16 @@
       </w:r>
     </w:p>
     <w:p>
-      <w:r>
-        <w:t>/</w:t>
-      </w:r>
-      <w:proofErr w:type="spellStart"/>
-      <w:r>
-        <w:t>my</w:t>
-      </w:r>
-      <w:proofErr w:type="spellEnd"/>
-      <w:r>
-        <w:t>/page/items/?page=1&amp;limit=10&amp;order=0</w:t>
+      <w:pPr>
+        <w:rPr>
+          <w:lang w:val="en-GB"/>
+        </w:rPr>
+      </w:pPr>
+      <w:r>
+        <w:rPr>
+          <w:lang w:val="en-GB"/>
+        </w:rPr>
+        <w:t>/my/page/items/?page=1&amp;limit=10&amp;order=0</w:t>
       </w:r>
     </w:p>
     <w:p>
@@ -19949,15 +19950,14 @@
     <w:p>
       <w:pPr>
         <w:pStyle w:val="Kop2"/>
-        <w:rPr>
-          <w:lang w:val="en-GB"/>
-        </w:rPr>
-      </w:pPr>
-      <w:r>
-        <w:rPr>
-          <w:lang w:val="en-GB"/>
-        </w:rPr>
-        <w:t>Request body</w:t>
+      </w:pPr>
+      <w:proofErr w:type="spellStart"/>
+      <w:r>
+        <w:t>Request</w:t>
+      </w:r>
+      <w:proofErr w:type="spellEnd"/>
+      <w:r>
+        <w:t xml:space="preserve"> body</w:t>
       </w:r>
     </w:p>
     <w:p>
@@ -20002,26 +20002,25 @@
           <w:color w:val="F2F2F2"/>
           <w:sz w:val="21"/>
           <w:szCs w:val="21"/>
-          <w:lang w:val="en-GB"/>
-        </w:rPr>
-      </w:pPr>
+        </w:rPr>
+      </w:pPr>
+      <w:proofErr w:type="spellStart"/>
       <w:r>
         <w:rPr>
           <w:rStyle w:val="token"/>
           <w:color w:val="F26D6D"/>
           <w:sz w:val="21"/>
           <w:szCs w:val="21"/>
-          <w:lang w:val="en-GB"/>
         </w:rPr>
         <w:t>from</w:t>
       </w:r>
+      <w:proofErr w:type="spellEnd"/>
       <w:r>
         <w:rPr>
           <w:rStyle w:val="HTMLCode"/>
           <w:color w:val="F2F2F2"/>
           <w:sz w:val="21"/>
           <w:szCs w:val="21"/>
-          <w:lang w:val="en-GB"/>
         </w:rPr>
         <w:t xml:space="preserve"> </w:t>
       </w:r>
@@ -20032,7 +20031,6 @@
           <w:color w:val="F2F2F2"/>
           <w:sz w:val="21"/>
           <w:szCs w:val="21"/>
-          <w:lang w:val="en-GB"/>
         </w:rPr>
         <w:t>pydantic</w:t>
       </w:r>
@@ -20043,7 +20041,6 @@
           <w:color w:val="F2F2F2"/>
           <w:sz w:val="21"/>
           <w:szCs w:val="21"/>
-          <w:lang w:val="en-GB"/>
         </w:rPr>
         <w:t xml:space="preserve"> </w:t>
       </w:r>
@@ -20053,7 +20050,6 @@
           <w:color w:val="F26D6D"/>
           <w:sz w:val="21"/>
           <w:szCs w:val="21"/>
-          <w:lang w:val="en-GB"/>
         </w:rPr>
         <w:t>import</w:t>
       </w:r>
@@ -20063,7 +20059,6 @@
           <w:color w:val="F2F2F2"/>
           <w:sz w:val="21"/>
           <w:szCs w:val="21"/>
-          <w:lang w:val="en-GB"/>
         </w:rPr>
         <w:t xml:space="preserve"> </w:t>
       </w:r>
@@ -20074,7 +20069,6 @@
           <w:color w:val="F2F2F2"/>
           <w:sz w:val="21"/>
           <w:szCs w:val="21"/>
-          <w:lang w:val="en-GB"/>
         </w:rPr>
         <w:t>BaseModel</w:t>
       </w:r>
@@ -21367,30 +21361,8 @@
       </w:r>
     </w:p>
     <w:p>
-      <w:pPr>
-        <w:rPr>
-          <w:lang w:val="en-GB"/>
-        </w:rPr>
-      </w:pPr>
-      <w:r>
-        <w:rPr>
-          <w:lang w:val="en-GB"/>
-        </w:rPr>
-        <w:t xml:space="preserve">dan </w:t>
-      </w:r>
-      <w:proofErr w:type="spellStart"/>
-      <w:r>
-        <w:rPr>
-          <w:lang w:val="en-GB"/>
-        </w:rPr>
-        <w:t>krijgen</w:t>
-      </w:r>
-      <w:proofErr w:type="spellEnd"/>
-      <w:r>
-        <w:rPr>
-          <w:lang w:val="en-GB"/>
-        </w:rPr>
-        <w:t xml:space="preserve"> we: </w:t>
+      <w:r>
+        <w:t xml:space="preserve">dan krijgen we: </w:t>
       </w:r>
     </w:p>
     <w:p>
@@ -22092,7 +22064,1635 @@
         <w:t xml:space="preserve"> om de API calls weer te geven in de browser.</w:t>
       </w:r>
     </w:p>
+    <w:p>
+      <w:r>
+        <w:br w:type="page"/>
+      </w:r>
+    </w:p>
+    <w:p>
+      <w:pPr>
+        <w:pStyle w:val="Kop1"/>
+      </w:pPr>
+      <w:proofErr w:type="spellStart"/>
+      <w:r>
+        <w:lastRenderedPageBreak/>
+        <w:t>Pycharm</w:t>
+      </w:r>
+      <w:proofErr w:type="spellEnd"/>
+    </w:p>
+    <w:p>
+      <w:r>
+        <w:t xml:space="preserve">Deze IDE heeft veel voordelen ten opzichte van anderen. Het </w:t>
+      </w:r>
+      <w:proofErr w:type="spellStart"/>
+      <w:r>
+        <w:t>kanprojecten</w:t>
+      </w:r>
+      <w:proofErr w:type="spellEnd"/>
+      <w:r>
+        <w:t xml:space="preserve"> openen van elke map, of aparte files openen. Een leuke feature is het hernoemen van een variabele over heel de code </w:t>
+      </w:r>
+      <w:r>
+        <w:sym w:font="Wingdings" w:char="F0E0"/>
+      </w:r>
+      <w:r>
+        <w:t xml:space="preserve"> hiervoor gaan we de variabele </w:t>
+      </w:r>
+      <w:proofErr w:type="spellStart"/>
+      <w:r>
+        <w:t>highlighten</w:t>
+      </w:r>
+      <w:proofErr w:type="spellEnd"/>
+      <w:r>
+        <w:t xml:space="preserve"> en dan rechtermuisklik </w:t>
+      </w:r>
+      <w:r>
+        <w:sym w:font="Wingdings" w:char="F0E0"/>
+      </w:r>
+      <w:r>
+        <w:t xml:space="preserve"> </w:t>
+      </w:r>
+      <w:proofErr w:type="spellStart"/>
+      <w:r>
+        <w:t>refactor</w:t>
+      </w:r>
+      <w:proofErr w:type="spellEnd"/>
+      <w:r>
+        <w:t xml:space="preserve"> </w:t>
+      </w:r>
+      <w:r>
+        <w:sym w:font="Wingdings" w:char="F0E0"/>
+      </w:r>
+      <w:r>
+        <w:t xml:space="preserve"> </w:t>
+      </w:r>
+      <w:proofErr w:type="spellStart"/>
+      <w:r>
+        <w:t>rename</w:t>
+      </w:r>
+      <w:proofErr w:type="spellEnd"/>
+      <w:r>
+        <w:t xml:space="preserve">. Dit werkt steeds in een scope. In een functie zal het dus enkel in de functie aanpassen. </w:t>
+      </w:r>
+    </w:p>
+    <w:p>
+      <w:r>
+        <w:t>CTRL+F : zoeken in code</w:t>
+      </w:r>
+    </w:p>
+    <w:p>
+      <w:r>
+        <w:t>ALT + SHIFT + C: veranderingen in code weergeven</w:t>
+      </w:r>
+    </w:p>
+    <w:p>
+      <w:r>
+        <w:t>CTRL + D: dupliceert lijn waar we op zijn</w:t>
+      </w:r>
+    </w:p>
+    <w:p>
+      <w:r>
+        <w:t xml:space="preserve">Vanonder is er een TO DO list zodat we het niet </w:t>
+      </w:r>
+      <w:proofErr w:type="spellStart"/>
+      <w:r>
+        <w:t>veregeten</w:t>
+      </w:r>
+      <w:proofErr w:type="spellEnd"/>
+      <w:r>
+        <w:t xml:space="preserve">. We kunnen in de code dan schrijven ‘# </w:t>
+      </w:r>
+      <w:proofErr w:type="spellStart"/>
+      <w:r>
+        <w:t>todo</w:t>
+      </w:r>
+      <w:proofErr w:type="spellEnd"/>
+      <w:r>
+        <w:t xml:space="preserve"> afmaken functie’ dan zal de ‘afmaken functie’ in de </w:t>
+      </w:r>
+      <w:proofErr w:type="spellStart"/>
+      <w:r>
+        <w:t>todo</w:t>
+      </w:r>
+      <w:proofErr w:type="spellEnd"/>
+      <w:r>
+        <w:t xml:space="preserve"> lijst komen en waar deze zich bevind in de code</w:t>
+      </w:r>
+    </w:p>
     <w:p/>
+    <w:p/>
+    <w:p>
+      <w:pPr>
+        <w:pStyle w:val="Kop1"/>
+      </w:pPr>
+      <w:r>
+        <w:t xml:space="preserve">Pre </w:t>
+      </w:r>
+      <w:proofErr w:type="spellStart"/>
+      <w:r>
+        <w:t>Commit</w:t>
+      </w:r>
+      <w:proofErr w:type="spellEnd"/>
+    </w:p>
+    <w:p>
+      <w:pPr>
+        <w:pStyle w:val="Kop1"/>
+        <w:rPr>
+          <w:rFonts w:asciiTheme="minorHAnsi" w:eastAsiaTheme="minorHAnsi" w:hAnsiTheme="minorHAnsi" w:cstheme="minorBidi"/>
+          <w:b w:val="0"/>
+          <w:bCs w:val="0"/>
+          <w:kern w:val="0"/>
+          <w:sz w:val="22"/>
+          <w:szCs w:val="22"/>
+          <w:lang w:eastAsia="en-US"/>
+        </w:rPr>
+      </w:pPr>
+      <w:proofErr w:type="spellStart"/>
+      <w:r>
+        <w:rPr>
+          <w:rFonts w:asciiTheme="minorHAnsi" w:eastAsiaTheme="minorHAnsi" w:hAnsiTheme="minorHAnsi" w:cstheme="minorBidi"/>
+          <w:b w:val="0"/>
+          <w:bCs w:val="0"/>
+          <w:kern w:val="0"/>
+          <w:sz w:val="22"/>
+          <w:szCs w:val="22"/>
+          <w:lang w:eastAsia="en-US"/>
+        </w:rPr>
+        <w:t>When</w:t>
+      </w:r>
+      <w:proofErr w:type="spellEnd"/>
+      <w:r>
+        <w:rPr>
+          <w:rFonts w:asciiTheme="minorHAnsi" w:eastAsiaTheme="minorHAnsi" w:hAnsiTheme="minorHAnsi" w:cstheme="minorBidi"/>
+          <w:b w:val="0"/>
+          <w:bCs w:val="0"/>
+          <w:kern w:val="0"/>
+          <w:sz w:val="22"/>
+          <w:szCs w:val="22"/>
+          <w:lang w:eastAsia="en-US"/>
+        </w:rPr>
+        <w:t xml:space="preserve"> I </w:t>
+      </w:r>
+      <w:proofErr w:type="spellStart"/>
+      <w:r>
+        <w:rPr>
+          <w:rFonts w:asciiTheme="minorHAnsi" w:eastAsiaTheme="minorHAnsi" w:hAnsiTheme="minorHAnsi" w:cstheme="minorBidi"/>
+          <w:b w:val="0"/>
+          <w:bCs w:val="0"/>
+          <w:kern w:val="0"/>
+          <w:sz w:val="22"/>
+          <w:szCs w:val="22"/>
+          <w:lang w:eastAsia="en-US"/>
+        </w:rPr>
+        <w:t>commit</w:t>
+      </w:r>
+      <w:proofErr w:type="spellEnd"/>
+      <w:r>
+        <w:rPr>
+          <w:rFonts w:asciiTheme="minorHAnsi" w:eastAsiaTheme="minorHAnsi" w:hAnsiTheme="minorHAnsi" w:cstheme="minorBidi"/>
+          <w:b w:val="0"/>
+          <w:bCs w:val="0"/>
+          <w:kern w:val="0"/>
+          <w:sz w:val="22"/>
+          <w:szCs w:val="22"/>
+          <w:lang w:eastAsia="en-US"/>
+        </w:rPr>
+        <w:t xml:space="preserve"> </w:t>
+      </w:r>
+      <w:proofErr w:type="spellStart"/>
+      <w:r>
+        <w:rPr>
+          <w:rFonts w:asciiTheme="minorHAnsi" w:eastAsiaTheme="minorHAnsi" w:hAnsiTheme="minorHAnsi" w:cstheme="minorBidi"/>
+          <w:b w:val="0"/>
+          <w:bCs w:val="0"/>
+          <w:kern w:val="0"/>
+          <w:sz w:val="22"/>
+          <w:szCs w:val="22"/>
+          <w:lang w:eastAsia="en-US"/>
+        </w:rPr>
+        <w:t>staged</w:t>
+      </w:r>
+      <w:proofErr w:type="spellEnd"/>
+      <w:r>
+        <w:rPr>
+          <w:rFonts w:asciiTheme="minorHAnsi" w:eastAsiaTheme="minorHAnsi" w:hAnsiTheme="minorHAnsi" w:cstheme="minorBidi"/>
+          <w:b w:val="0"/>
+          <w:bCs w:val="0"/>
+          <w:kern w:val="0"/>
+          <w:sz w:val="22"/>
+          <w:szCs w:val="22"/>
+          <w:lang w:eastAsia="en-US"/>
+        </w:rPr>
+        <w:t xml:space="preserve"> Python files, </w:t>
+      </w:r>
+      <w:proofErr w:type="spellStart"/>
+      <w:r>
+        <w:rPr>
+          <w:rFonts w:asciiTheme="minorHAnsi" w:eastAsiaTheme="minorHAnsi" w:hAnsiTheme="minorHAnsi" w:cstheme="minorBidi"/>
+          <w:b w:val="0"/>
+          <w:bCs w:val="0"/>
+          <w:kern w:val="0"/>
+          <w:sz w:val="22"/>
+          <w:szCs w:val="22"/>
+          <w:lang w:eastAsia="en-US"/>
+        </w:rPr>
+        <w:t>before</w:t>
+      </w:r>
+      <w:proofErr w:type="spellEnd"/>
+      <w:r>
+        <w:rPr>
+          <w:rFonts w:asciiTheme="minorHAnsi" w:eastAsiaTheme="minorHAnsi" w:hAnsiTheme="minorHAnsi" w:cstheme="minorBidi"/>
+          <w:b w:val="0"/>
+          <w:bCs w:val="0"/>
+          <w:kern w:val="0"/>
+          <w:sz w:val="22"/>
+          <w:szCs w:val="22"/>
+          <w:lang w:eastAsia="en-US"/>
+        </w:rPr>
+        <w:t xml:space="preserve"> </w:t>
+      </w:r>
+      <w:proofErr w:type="spellStart"/>
+      <w:r>
+        <w:rPr>
+          <w:rFonts w:asciiTheme="minorHAnsi" w:eastAsiaTheme="minorHAnsi" w:hAnsiTheme="minorHAnsi" w:cstheme="minorBidi"/>
+          <w:b w:val="0"/>
+          <w:bCs w:val="0"/>
+          <w:kern w:val="0"/>
+          <w:sz w:val="22"/>
+          <w:szCs w:val="22"/>
+          <w:lang w:eastAsia="en-US"/>
+        </w:rPr>
+        <w:t>committing</w:t>
+      </w:r>
+      <w:proofErr w:type="spellEnd"/>
+      <w:r>
+        <w:rPr>
+          <w:rFonts w:asciiTheme="minorHAnsi" w:eastAsiaTheme="minorHAnsi" w:hAnsiTheme="minorHAnsi" w:cstheme="minorBidi"/>
+          <w:b w:val="0"/>
+          <w:bCs w:val="0"/>
+          <w:kern w:val="0"/>
+          <w:sz w:val="22"/>
+          <w:szCs w:val="22"/>
+          <w:lang w:eastAsia="en-US"/>
+        </w:rPr>
+        <w:t xml:space="preserve"> pre-</w:t>
+      </w:r>
+      <w:proofErr w:type="spellStart"/>
+      <w:r>
+        <w:rPr>
+          <w:rFonts w:asciiTheme="minorHAnsi" w:eastAsiaTheme="minorHAnsi" w:hAnsiTheme="minorHAnsi" w:cstheme="minorBidi"/>
+          <w:b w:val="0"/>
+          <w:bCs w:val="0"/>
+          <w:kern w:val="0"/>
+          <w:sz w:val="22"/>
+          <w:szCs w:val="22"/>
+          <w:lang w:eastAsia="en-US"/>
+        </w:rPr>
+        <w:t>commit</w:t>
+      </w:r>
+      <w:proofErr w:type="spellEnd"/>
+      <w:r>
+        <w:rPr>
+          <w:rFonts w:asciiTheme="minorHAnsi" w:eastAsiaTheme="minorHAnsi" w:hAnsiTheme="minorHAnsi" w:cstheme="minorBidi"/>
+          <w:b w:val="0"/>
+          <w:bCs w:val="0"/>
+          <w:kern w:val="0"/>
+          <w:sz w:val="22"/>
+          <w:szCs w:val="22"/>
+          <w:lang w:eastAsia="en-US"/>
+        </w:rPr>
+        <w:t xml:space="preserve"> </w:t>
+      </w:r>
+      <w:proofErr w:type="spellStart"/>
+      <w:r>
+        <w:rPr>
+          <w:rFonts w:asciiTheme="minorHAnsi" w:eastAsiaTheme="minorHAnsi" w:hAnsiTheme="minorHAnsi" w:cstheme="minorBidi"/>
+          <w:b w:val="0"/>
+          <w:bCs w:val="0"/>
+          <w:kern w:val="0"/>
+          <w:sz w:val="22"/>
+          <w:szCs w:val="22"/>
+          <w:lang w:eastAsia="en-US"/>
+        </w:rPr>
+        <w:t>hooks</w:t>
+      </w:r>
+      <w:proofErr w:type="spellEnd"/>
+      <w:r>
+        <w:rPr>
+          <w:rFonts w:asciiTheme="minorHAnsi" w:eastAsiaTheme="minorHAnsi" w:hAnsiTheme="minorHAnsi" w:cstheme="minorBidi"/>
+          <w:b w:val="0"/>
+          <w:bCs w:val="0"/>
+          <w:kern w:val="0"/>
+          <w:sz w:val="22"/>
+          <w:szCs w:val="22"/>
+          <w:lang w:eastAsia="en-US"/>
+        </w:rPr>
+        <w:t xml:space="preserve"> are </w:t>
+      </w:r>
+      <w:proofErr w:type="spellStart"/>
+      <w:r>
+        <w:rPr>
+          <w:rFonts w:asciiTheme="minorHAnsi" w:eastAsiaTheme="minorHAnsi" w:hAnsiTheme="minorHAnsi" w:cstheme="minorBidi"/>
+          <w:b w:val="0"/>
+          <w:bCs w:val="0"/>
+          <w:kern w:val="0"/>
+          <w:sz w:val="22"/>
+          <w:szCs w:val="22"/>
+          <w:lang w:eastAsia="en-US"/>
+        </w:rPr>
+        <w:t>executed</w:t>
+      </w:r>
+      <w:proofErr w:type="spellEnd"/>
+      <w:r>
+        <w:rPr>
+          <w:rFonts w:asciiTheme="minorHAnsi" w:eastAsiaTheme="minorHAnsi" w:hAnsiTheme="minorHAnsi" w:cstheme="minorBidi"/>
+          <w:b w:val="0"/>
+          <w:bCs w:val="0"/>
+          <w:kern w:val="0"/>
+          <w:sz w:val="22"/>
+          <w:szCs w:val="22"/>
+          <w:lang w:eastAsia="en-US"/>
+        </w:rPr>
+        <w:t xml:space="preserve"> - </w:t>
+      </w:r>
+      <w:proofErr w:type="spellStart"/>
+      <w:r>
+        <w:rPr>
+          <w:rFonts w:asciiTheme="minorHAnsi" w:eastAsiaTheme="minorHAnsi" w:hAnsiTheme="minorHAnsi" w:cstheme="minorBidi"/>
+          <w:kern w:val="0"/>
+          <w:sz w:val="22"/>
+          <w:szCs w:val="22"/>
+          <w:lang w:eastAsia="en-US"/>
+        </w:rPr>
+        <w:t>isort</w:t>
+      </w:r>
+      <w:proofErr w:type="spellEnd"/>
+      <w:r>
+        <w:rPr>
+          <w:rFonts w:asciiTheme="minorHAnsi" w:eastAsiaTheme="minorHAnsi" w:hAnsiTheme="minorHAnsi" w:cstheme="minorBidi"/>
+          <w:b w:val="0"/>
+          <w:bCs w:val="0"/>
+          <w:kern w:val="0"/>
+          <w:sz w:val="22"/>
+          <w:szCs w:val="22"/>
+          <w:lang w:eastAsia="en-US"/>
+        </w:rPr>
+        <w:t> </w:t>
+      </w:r>
+      <w:proofErr w:type="spellStart"/>
+      <w:r>
+        <w:rPr>
+          <w:rFonts w:asciiTheme="minorHAnsi" w:eastAsiaTheme="minorHAnsi" w:hAnsiTheme="minorHAnsi" w:cstheme="minorBidi"/>
+          <w:b w:val="0"/>
+          <w:bCs w:val="0"/>
+          <w:kern w:val="0"/>
+          <w:sz w:val="22"/>
+          <w:szCs w:val="22"/>
+          <w:lang w:eastAsia="en-US"/>
+        </w:rPr>
+        <w:t>sorts</w:t>
+      </w:r>
+      <w:proofErr w:type="spellEnd"/>
+      <w:r>
+        <w:rPr>
+          <w:rFonts w:asciiTheme="minorHAnsi" w:eastAsiaTheme="minorHAnsi" w:hAnsiTheme="minorHAnsi" w:cstheme="minorBidi"/>
+          <w:b w:val="0"/>
+          <w:bCs w:val="0"/>
+          <w:kern w:val="0"/>
+          <w:sz w:val="22"/>
+          <w:szCs w:val="22"/>
+          <w:lang w:eastAsia="en-US"/>
+        </w:rPr>
+        <w:t xml:space="preserve"> </w:t>
+      </w:r>
+      <w:proofErr w:type="spellStart"/>
+      <w:r>
+        <w:rPr>
+          <w:rFonts w:asciiTheme="minorHAnsi" w:eastAsiaTheme="minorHAnsi" w:hAnsiTheme="minorHAnsi" w:cstheme="minorBidi"/>
+          <w:b w:val="0"/>
+          <w:bCs w:val="0"/>
+          <w:kern w:val="0"/>
+          <w:sz w:val="22"/>
+          <w:szCs w:val="22"/>
+          <w:lang w:eastAsia="en-US"/>
+        </w:rPr>
+        <w:t>imports</w:t>
+      </w:r>
+      <w:proofErr w:type="spellEnd"/>
+      <w:r>
+        <w:rPr>
+          <w:rFonts w:asciiTheme="minorHAnsi" w:eastAsiaTheme="minorHAnsi" w:hAnsiTheme="minorHAnsi" w:cstheme="minorBidi"/>
+          <w:b w:val="0"/>
+          <w:bCs w:val="0"/>
+          <w:kern w:val="0"/>
+          <w:sz w:val="22"/>
+          <w:szCs w:val="22"/>
+          <w:lang w:eastAsia="en-US"/>
+        </w:rPr>
+        <w:t xml:space="preserve"> </w:t>
+      </w:r>
+      <w:proofErr w:type="spellStart"/>
+      <w:r>
+        <w:rPr>
+          <w:rFonts w:asciiTheme="minorHAnsi" w:eastAsiaTheme="minorHAnsi" w:hAnsiTheme="minorHAnsi" w:cstheme="minorBidi"/>
+          <w:b w:val="0"/>
+          <w:bCs w:val="0"/>
+          <w:kern w:val="0"/>
+          <w:sz w:val="22"/>
+          <w:szCs w:val="22"/>
+          <w:lang w:eastAsia="en-US"/>
+        </w:rPr>
+        <w:t>then</w:t>
+      </w:r>
+      <w:proofErr w:type="spellEnd"/>
+      <w:r>
+        <w:rPr>
+          <w:rFonts w:asciiTheme="minorHAnsi" w:eastAsiaTheme="minorHAnsi" w:hAnsiTheme="minorHAnsi" w:cstheme="minorBidi"/>
+          <w:b w:val="0"/>
+          <w:bCs w:val="0"/>
+          <w:kern w:val="0"/>
+          <w:sz w:val="22"/>
+          <w:szCs w:val="22"/>
+          <w:lang w:eastAsia="en-US"/>
+        </w:rPr>
+        <w:t> </w:t>
+      </w:r>
+      <w:r>
+        <w:rPr>
+          <w:rFonts w:asciiTheme="minorHAnsi" w:eastAsiaTheme="minorHAnsi" w:hAnsiTheme="minorHAnsi" w:cstheme="minorBidi"/>
+          <w:kern w:val="0"/>
+          <w:sz w:val="22"/>
+          <w:szCs w:val="22"/>
+          <w:lang w:eastAsia="en-US"/>
+        </w:rPr>
+        <w:t>black</w:t>
+      </w:r>
+      <w:r>
+        <w:rPr>
+          <w:rFonts w:asciiTheme="minorHAnsi" w:eastAsiaTheme="minorHAnsi" w:hAnsiTheme="minorHAnsi" w:cstheme="minorBidi"/>
+          <w:b w:val="0"/>
+          <w:bCs w:val="0"/>
+          <w:kern w:val="0"/>
+          <w:sz w:val="22"/>
+          <w:szCs w:val="22"/>
+          <w:lang w:eastAsia="en-US"/>
+        </w:rPr>
+        <w:t xml:space="preserve"> formats </w:t>
+      </w:r>
+      <w:proofErr w:type="spellStart"/>
+      <w:r>
+        <w:rPr>
+          <w:rFonts w:asciiTheme="minorHAnsi" w:eastAsiaTheme="minorHAnsi" w:hAnsiTheme="minorHAnsi" w:cstheme="minorBidi"/>
+          <w:b w:val="0"/>
+          <w:bCs w:val="0"/>
+          <w:kern w:val="0"/>
+          <w:sz w:val="22"/>
+          <w:szCs w:val="22"/>
+          <w:lang w:eastAsia="en-US"/>
+        </w:rPr>
+        <w:t>the</w:t>
+      </w:r>
+      <w:proofErr w:type="spellEnd"/>
+      <w:r>
+        <w:rPr>
+          <w:rFonts w:asciiTheme="minorHAnsi" w:eastAsiaTheme="minorHAnsi" w:hAnsiTheme="minorHAnsi" w:cstheme="minorBidi"/>
+          <w:b w:val="0"/>
+          <w:bCs w:val="0"/>
+          <w:kern w:val="0"/>
+          <w:sz w:val="22"/>
+          <w:szCs w:val="22"/>
+          <w:lang w:eastAsia="en-US"/>
+        </w:rPr>
+        <w:t xml:space="preserve"> code </w:t>
+      </w:r>
+      <w:proofErr w:type="spellStart"/>
+      <w:r>
+        <w:rPr>
+          <w:rFonts w:asciiTheme="minorHAnsi" w:eastAsiaTheme="minorHAnsi" w:hAnsiTheme="minorHAnsi" w:cstheme="minorBidi"/>
+          <w:b w:val="0"/>
+          <w:bCs w:val="0"/>
+          <w:kern w:val="0"/>
+          <w:sz w:val="22"/>
+          <w:szCs w:val="22"/>
+          <w:lang w:eastAsia="en-US"/>
+        </w:rPr>
+        <w:t>and</w:t>
+      </w:r>
+      <w:proofErr w:type="spellEnd"/>
+      <w:r>
+        <w:rPr>
+          <w:rFonts w:asciiTheme="minorHAnsi" w:eastAsiaTheme="minorHAnsi" w:hAnsiTheme="minorHAnsi" w:cstheme="minorBidi"/>
+          <w:b w:val="0"/>
+          <w:bCs w:val="0"/>
+          <w:kern w:val="0"/>
+          <w:sz w:val="22"/>
+          <w:szCs w:val="22"/>
+          <w:lang w:eastAsia="en-US"/>
+        </w:rPr>
+        <w:t xml:space="preserve"> at last </w:t>
+      </w:r>
+      <w:r>
+        <w:rPr>
+          <w:rFonts w:asciiTheme="minorHAnsi" w:eastAsiaTheme="minorHAnsi" w:hAnsiTheme="minorHAnsi" w:cstheme="minorBidi"/>
+          <w:kern w:val="0"/>
+          <w:sz w:val="22"/>
+          <w:szCs w:val="22"/>
+          <w:lang w:eastAsia="en-US"/>
+        </w:rPr>
+        <w:t>flake8</w:t>
+      </w:r>
+      <w:r>
+        <w:rPr>
+          <w:rFonts w:asciiTheme="minorHAnsi" w:eastAsiaTheme="minorHAnsi" w:hAnsiTheme="minorHAnsi" w:cstheme="minorBidi"/>
+          <w:b w:val="0"/>
+          <w:bCs w:val="0"/>
+          <w:kern w:val="0"/>
+          <w:sz w:val="22"/>
+          <w:szCs w:val="22"/>
+          <w:lang w:eastAsia="en-US"/>
+        </w:rPr>
+        <w:t xml:space="preserve"> checks code compliance </w:t>
+      </w:r>
+      <w:proofErr w:type="spellStart"/>
+      <w:r>
+        <w:rPr>
+          <w:rFonts w:asciiTheme="minorHAnsi" w:eastAsiaTheme="minorHAnsi" w:hAnsiTheme="minorHAnsi" w:cstheme="minorBidi"/>
+          <w:b w:val="0"/>
+          <w:bCs w:val="0"/>
+          <w:kern w:val="0"/>
+          <w:sz w:val="22"/>
+          <w:szCs w:val="22"/>
+          <w:lang w:eastAsia="en-US"/>
+        </w:rPr>
+        <w:t>with</w:t>
+      </w:r>
+      <w:proofErr w:type="spellEnd"/>
+      <w:r>
+        <w:rPr>
+          <w:rFonts w:asciiTheme="minorHAnsi" w:eastAsiaTheme="minorHAnsi" w:hAnsiTheme="minorHAnsi" w:cstheme="minorBidi"/>
+          <w:b w:val="0"/>
+          <w:bCs w:val="0"/>
+          <w:kern w:val="0"/>
+          <w:sz w:val="22"/>
+          <w:szCs w:val="22"/>
+          <w:lang w:eastAsia="en-US"/>
+        </w:rPr>
+        <w:t xml:space="preserve"> PEP8. </w:t>
+      </w:r>
+      <w:proofErr w:type="spellStart"/>
+      <w:r>
+        <w:rPr>
+          <w:rFonts w:asciiTheme="minorHAnsi" w:eastAsiaTheme="minorHAnsi" w:hAnsiTheme="minorHAnsi" w:cstheme="minorBidi"/>
+          <w:b w:val="0"/>
+          <w:bCs w:val="0"/>
+          <w:kern w:val="0"/>
+          <w:sz w:val="22"/>
+          <w:szCs w:val="22"/>
+          <w:lang w:eastAsia="en-US"/>
+        </w:rPr>
+        <w:t>If</w:t>
+      </w:r>
+      <w:proofErr w:type="spellEnd"/>
+      <w:r>
+        <w:rPr>
+          <w:rFonts w:asciiTheme="minorHAnsi" w:eastAsiaTheme="minorHAnsi" w:hAnsiTheme="minorHAnsi" w:cstheme="minorBidi"/>
+          <w:b w:val="0"/>
+          <w:bCs w:val="0"/>
+          <w:kern w:val="0"/>
+          <w:sz w:val="22"/>
+          <w:szCs w:val="22"/>
+          <w:lang w:eastAsia="en-US"/>
+        </w:rPr>
+        <w:t xml:space="preserve"> </w:t>
+      </w:r>
+      <w:proofErr w:type="spellStart"/>
+      <w:r>
+        <w:rPr>
+          <w:rFonts w:asciiTheme="minorHAnsi" w:eastAsiaTheme="minorHAnsi" w:hAnsiTheme="minorHAnsi" w:cstheme="minorBidi"/>
+          <w:b w:val="0"/>
+          <w:bCs w:val="0"/>
+          <w:kern w:val="0"/>
+          <w:sz w:val="22"/>
+          <w:szCs w:val="22"/>
+          <w:lang w:eastAsia="en-US"/>
+        </w:rPr>
+        <w:t>every</w:t>
+      </w:r>
+      <w:proofErr w:type="spellEnd"/>
+      <w:r>
+        <w:rPr>
+          <w:rFonts w:asciiTheme="minorHAnsi" w:eastAsiaTheme="minorHAnsi" w:hAnsiTheme="minorHAnsi" w:cstheme="minorBidi"/>
+          <w:b w:val="0"/>
+          <w:bCs w:val="0"/>
+          <w:kern w:val="0"/>
+          <w:sz w:val="22"/>
+          <w:szCs w:val="22"/>
+          <w:lang w:eastAsia="en-US"/>
+        </w:rPr>
+        <w:t xml:space="preserve"> check passes, </w:t>
+      </w:r>
+      <w:proofErr w:type="spellStart"/>
+      <w:r>
+        <w:rPr>
+          <w:rFonts w:asciiTheme="minorHAnsi" w:eastAsiaTheme="minorHAnsi" w:hAnsiTheme="minorHAnsi" w:cstheme="minorBidi"/>
+          <w:b w:val="0"/>
+          <w:bCs w:val="0"/>
+          <w:kern w:val="0"/>
+          <w:sz w:val="22"/>
+          <w:szCs w:val="22"/>
+          <w:lang w:eastAsia="en-US"/>
+        </w:rPr>
+        <w:t>the</w:t>
+      </w:r>
+      <w:proofErr w:type="spellEnd"/>
+      <w:r>
+        <w:rPr>
+          <w:rFonts w:asciiTheme="minorHAnsi" w:eastAsiaTheme="minorHAnsi" w:hAnsiTheme="minorHAnsi" w:cstheme="minorBidi"/>
+          <w:b w:val="0"/>
+          <w:bCs w:val="0"/>
+          <w:kern w:val="0"/>
+          <w:sz w:val="22"/>
+          <w:szCs w:val="22"/>
+          <w:lang w:eastAsia="en-US"/>
+        </w:rPr>
+        <w:t xml:space="preserve"> </w:t>
+      </w:r>
+      <w:proofErr w:type="spellStart"/>
+      <w:r>
+        <w:rPr>
+          <w:rFonts w:asciiTheme="minorHAnsi" w:eastAsiaTheme="minorHAnsi" w:hAnsiTheme="minorHAnsi" w:cstheme="minorBidi"/>
+          <w:b w:val="0"/>
+          <w:bCs w:val="0"/>
+          <w:kern w:val="0"/>
+          <w:sz w:val="22"/>
+          <w:szCs w:val="22"/>
+          <w:lang w:eastAsia="en-US"/>
+        </w:rPr>
+        <w:t>commit</w:t>
+      </w:r>
+      <w:proofErr w:type="spellEnd"/>
+      <w:r>
+        <w:rPr>
+          <w:rFonts w:asciiTheme="minorHAnsi" w:eastAsiaTheme="minorHAnsi" w:hAnsiTheme="minorHAnsi" w:cstheme="minorBidi"/>
+          <w:b w:val="0"/>
+          <w:bCs w:val="0"/>
+          <w:kern w:val="0"/>
+          <w:sz w:val="22"/>
+          <w:szCs w:val="22"/>
+          <w:lang w:eastAsia="en-US"/>
+        </w:rPr>
+        <w:t xml:space="preserve"> is made </w:t>
+      </w:r>
+      <w:proofErr w:type="spellStart"/>
+      <w:r>
+        <w:rPr>
+          <w:rFonts w:asciiTheme="minorHAnsi" w:eastAsiaTheme="minorHAnsi" w:hAnsiTheme="minorHAnsi" w:cstheme="minorBidi"/>
+          <w:b w:val="0"/>
+          <w:bCs w:val="0"/>
+          <w:kern w:val="0"/>
+          <w:sz w:val="22"/>
+          <w:szCs w:val="22"/>
+          <w:lang w:eastAsia="en-US"/>
+        </w:rPr>
+        <w:t>else</w:t>
+      </w:r>
+      <w:proofErr w:type="spellEnd"/>
+      <w:r>
+        <w:rPr>
+          <w:rFonts w:asciiTheme="minorHAnsi" w:eastAsiaTheme="minorHAnsi" w:hAnsiTheme="minorHAnsi" w:cstheme="minorBidi"/>
+          <w:b w:val="0"/>
+          <w:bCs w:val="0"/>
+          <w:kern w:val="0"/>
+          <w:sz w:val="22"/>
+          <w:szCs w:val="22"/>
+          <w:lang w:eastAsia="en-US"/>
+        </w:rPr>
+        <w:t xml:space="preserve">, code is </w:t>
+      </w:r>
+      <w:proofErr w:type="spellStart"/>
+      <w:r>
+        <w:rPr>
+          <w:rFonts w:asciiTheme="minorHAnsi" w:eastAsiaTheme="minorHAnsi" w:hAnsiTheme="minorHAnsi" w:cstheme="minorBidi"/>
+          <w:b w:val="0"/>
+          <w:bCs w:val="0"/>
+          <w:kern w:val="0"/>
+          <w:sz w:val="22"/>
+          <w:szCs w:val="22"/>
+          <w:lang w:eastAsia="en-US"/>
+        </w:rPr>
+        <w:t>automatically</w:t>
+      </w:r>
+      <w:proofErr w:type="spellEnd"/>
+      <w:r>
+        <w:rPr>
+          <w:rFonts w:asciiTheme="minorHAnsi" w:eastAsiaTheme="minorHAnsi" w:hAnsiTheme="minorHAnsi" w:cstheme="minorBidi"/>
+          <w:b w:val="0"/>
+          <w:bCs w:val="0"/>
+          <w:kern w:val="0"/>
+          <w:sz w:val="22"/>
+          <w:szCs w:val="22"/>
+          <w:lang w:eastAsia="en-US"/>
+        </w:rPr>
+        <w:t xml:space="preserve"> </w:t>
+      </w:r>
+      <w:proofErr w:type="spellStart"/>
+      <w:r>
+        <w:rPr>
+          <w:rFonts w:asciiTheme="minorHAnsi" w:eastAsiaTheme="minorHAnsi" w:hAnsiTheme="minorHAnsi" w:cstheme="minorBidi"/>
+          <w:b w:val="0"/>
+          <w:bCs w:val="0"/>
+          <w:kern w:val="0"/>
+          <w:sz w:val="22"/>
+          <w:szCs w:val="22"/>
+          <w:lang w:eastAsia="en-US"/>
+        </w:rPr>
+        <w:t>formatted</w:t>
+      </w:r>
+      <w:proofErr w:type="spellEnd"/>
+      <w:r>
+        <w:rPr>
+          <w:rFonts w:asciiTheme="minorHAnsi" w:eastAsiaTheme="minorHAnsi" w:hAnsiTheme="minorHAnsi" w:cstheme="minorBidi"/>
+          <w:b w:val="0"/>
+          <w:bCs w:val="0"/>
+          <w:kern w:val="0"/>
+          <w:sz w:val="22"/>
+          <w:szCs w:val="22"/>
+          <w:lang w:eastAsia="en-US"/>
+        </w:rPr>
+        <w:t xml:space="preserve"> </w:t>
+      </w:r>
+      <w:proofErr w:type="spellStart"/>
+      <w:r>
+        <w:rPr>
+          <w:rFonts w:asciiTheme="minorHAnsi" w:eastAsiaTheme="minorHAnsi" w:hAnsiTheme="minorHAnsi" w:cstheme="minorBidi"/>
+          <w:b w:val="0"/>
+          <w:bCs w:val="0"/>
+          <w:kern w:val="0"/>
+          <w:sz w:val="22"/>
+          <w:szCs w:val="22"/>
+          <w:lang w:eastAsia="en-US"/>
+        </w:rPr>
+        <w:t>and</w:t>
+      </w:r>
+      <w:proofErr w:type="spellEnd"/>
+      <w:r>
+        <w:rPr>
+          <w:rFonts w:asciiTheme="minorHAnsi" w:eastAsiaTheme="minorHAnsi" w:hAnsiTheme="minorHAnsi" w:cstheme="minorBidi"/>
+          <w:b w:val="0"/>
+          <w:bCs w:val="0"/>
+          <w:kern w:val="0"/>
+          <w:sz w:val="22"/>
+          <w:szCs w:val="22"/>
+          <w:lang w:eastAsia="en-US"/>
+        </w:rPr>
+        <w:t xml:space="preserve"> sent back </w:t>
+      </w:r>
+      <w:proofErr w:type="spellStart"/>
+      <w:r>
+        <w:rPr>
+          <w:rFonts w:asciiTheme="minorHAnsi" w:eastAsiaTheme="minorHAnsi" w:hAnsiTheme="minorHAnsi" w:cstheme="minorBidi"/>
+          <w:b w:val="0"/>
+          <w:bCs w:val="0"/>
+          <w:kern w:val="0"/>
+          <w:sz w:val="22"/>
+          <w:szCs w:val="22"/>
+          <w:lang w:eastAsia="en-US"/>
+        </w:rPr>
+        <w:t>for</w:t>
+      </w:r>
+      <w:proofErr w:type="spellEnd"/>
+      <w:r>
+        <w:rPr>
+          <w:rFonts w:asciiTheme="minorHAnsi" w:eastAsiaTheme="minorHAnsi" w:hAnsiTheme="minorHAnsi" w:cstheme="minorBidi"/>
+          <w:b w:val="0"/>
+          <w:bCs w:val="0"/>
+          <w:kern w:val="0"/>
+          <w:sz w:val="22"/>
+          <w:szCs w:val="22"/>
+          <w:lang w:eastAsia="en-US"/>
+        </w:rPr>
+        <w:t xml:space="preserve"> review. I </w:t>
+      </w:r>
+      <w:proofErr w:type="spellStart"/>
+      <w:r>
+        <w:rPr>
+          <w:rFonts w:asciiTheme="minorHAnsi" w:eastAsiaTheme="minorHAnsi" w:hAnsiTheme="minorHAnsi" w:cstheme="minorBidi"/>
+          <w:b w:val="0"/>
+          <w:bCs w:val="0"/>
+          <w:kern w:val="0"/>
+          <w:sz w:val="22"/>
+          <w:szCs w:val="22"/>
+          <w:lang w:eastAsia="en-US"/>
+        </w:rPr>
+        <w:t>then</w:t>
+      </w:r>
+      <w:proofErr w:type="spellEnd"/>
+      <w:r>
+        <w:rPr>
+          <w:rFonts w:asciiTheme="minorHAnsi" w:eastAsiaTheme="minorHAnsi" w:hAnsiTheme="minorHAnsi" w:cstheme="minorBidi"/>
+          <w:b w:val="0"/>
+          <w:bCs w:val="0"/>
+          <w:kern w:val="0"/>
+          <w:sz w:val="22"/>
+          <w:szCs w:val="22"/>
+          <w:lang w:eastAsia="en-US"/>
+        </w:rPr>
+        <w:t xml:space="preserve"> </w:t>
+      </w:r>
+      <w:proofErr w:type="spellStart"/>
+      <w:r>
+        <w:rPr>
+          <w:rFonts w:asciiTheme="minorHAnsi" w:eastAsiaTheme="minorHAnsi" w:hAnsiTheme="minorHAnsi" w:cstheme="minorBidi"/>
+          <w:b w:val="0"/>
+          <w:bCs w:val="0"/>
+          <w:kern w:val="0"/>
+          <w:sz w:val="22"/>
+          <w:szCs w:val="22"/>
+          <w:lang w:eastAsia="en-US"/>
+        </w:rPr>
+        <w:t>just</w:t>
+      </w:r>
+      <w:proofErr w:type="spellEnd"/>
+      <w:r>
+        <w:rPr>
+          <w:rFonts w:asciiTheme="minorHAnsi" w:eastAsiaTheme="minorHAnsi" w:hAnsiTheme="minorHAnsi" w:cstheme="minorBidi"/>
+          <w:b w:val="0"/>
+          <w:bCs w:val="0"/>
+          <w:kern w:val="0"/>
+          <w:sz w:val="22"/>
+          <w:szCs w:val="22"/>
+          <w:lang w:eastAsia="en-US"/>
+        </w:rPr>
+        <w:t xml:space="preserve"> review </w:t>
+      </w:r>
+      <w:proofErr w:type="spellStart"/>
+      <w:r>
+        <w:rPr>
+          <w:rFonts w:asciiTheme="minorHAnsi" w:eastAsiaTheme="minorHAnsi" w:hAnsiTheme="minorHAnsi" w:cstheme="minorBidi"/>
+          <w:b w:val="0"/>
+          <w:bCs w:val="0"/>
+          <w:kern w:val="0"/>
+          <w:sz w:val="22"/>
+          <w:szCs w:val="22"/>
+          <w:lang w:eastAsia="en-US"/>
+        </w:rPr>
+        <w:t>the</w:t>
+      </w:r>
+      <w:proofErr w:type="spellEnd"/>
+      <w:r>
+        <w:rPr>
+          <w:rFonts w:asciiTheme="minorHAnsi" w:eastAsiaTheme="minorHAnsi" w:hAnsiTheme="minorHAnsi" w:cstheme="minorBidi"/>
+          <w:b w:val="0"/>
+          <w:bCs w:val="0"/>
+          <w:kern w:val="0"/>
+          <w:sz w:val="22"/>
+          <w:szCs w:val="22"/>
+          <w:lang w:eastAsia="en-US"/>
+        </w:rPr>
+        <w:t xml:space="preserve"> changes made (</w:t>
+      </w:r>
+      <w:proofErr w:type="spellStart"/>
+      <w:r>
+        <w:rPr>
+          <w:rFonts w:asciiTheme="minorHAnsi" w:eastAsiaTheme="minorHAnsi" w:hAnsiTheme="minorHAnsi" w:cstheme="minorBidi"/>
+          <w:b w:val="0"/>
+          <w:bCs w:val="0"/>
+          <w:kern w:val="0"/>
+          <w:sz w:val="22"/>
+          <w:szCs w:val="22"/>
+          <w:lang w:eastAsia="en-US"/>
+        </w:rPr>
+        <w:t>and</w:t>
+      </w:r>
+      <w:proofErr w:type="spellEnd"/>
+      <w:r>
+        <w:rPr>
+          <w:rFonts w:asciiTheme="minorHAnsi" w:eastAsiaTheme="minorHAnsi" w:hAnsiTheme="minorHAnsi" w:cstheme="minorBidi"/>
+          <w:b w:val="0"/>
+          <w:bCs w:val="0"/>
+          <w:kern w:val="0"/>
+          <w:sz w:val="22"/>
+          <w:szCs w:val="22"/>
+          <w:lang w:eastAsia="en-US"/>
+        </w:rPr>
+        <w:t xml:space="preserve"> </w:t>
+      </w:r>
+      <w:proofErr w:type="spellStart"/>
+      <w:r>
+        <w:rPr>
+          <w:rFonts w:asciiTheme="minorHAnsi" w:eastAsiaTheme="minorHAnsi" w:hAnsiTheme="minorHAnsi" w:cstheme="minorBidi"/>
+          <w:b w:val="0"/>
+          <w:bCs w:val="0"/>
+          <w:kern w:val="0"/>
+          <w:sz w:val="22"/>
+          <w:szCs w:val="22"/>
+          <w:lang w:eastAsia="en-US"/>
+        </w:rPr>
+        <w:t>perform</w:t>
+      </w:r>
+      <w:proofErr w:type="spellEnd"/>
+      <w:r>
+        <w:rPr>
+          <w:rFonts w:asciiTheme="minorHAnsi" w:eastAsiaTheme="minorHAnsi" w:hAnsiTheme="minorHAnsi" w:cstheme="minorBidi"/>
+          <w:b w:val="0"/>
+          <w:bCs w:val="0"/>
+          <w:kern w:val="0"/>
+          <w:sz w:val="22"/>
+          <w:szCs w:val="22"/>
+          <w:lang w:eastAsia="en-US"/>
+        </w:rPr>
+        <w:t xml:space="preserve"> </w:t>
+      </w:r>
+      <w:proofErr w:type="spellStart"/>
+      <w:r>
+        <w:rPr>
+          <w:rFonts w:asciiTheme="minorHAnsi" w:eastAsiaTheme="minorHAnsi" w:hAnsiTheme="minorHAnsi" w:cstheme="minorBidi"/>
+          <w:b w:val="0"/>
+          <w:bCs w:val="0"/>
+          <w:kern w:val="0"/>
+          <w:sz w:val="22"/>
+          <w:szCs w:val="22"/>
+          <w:lang w:eastAsia="en-US"/>
+        </w:rPr>
+        <w:t>any</w:t>
+      </w:r>
+      <w:proofErr w:type="spellEnd"/>
+      <w:r>
+        <w:rPr>
+          <w:rFonts w:asciiTheme="minorHAnsi" w:eastAsiaTheme="minorHAnsi" w:hAnsiTheme="minorHAnsi" w:cstheme="minorBidi"/>
+          <w:b w:val="0"/>
+          <w:bCs w:val="0"/>
+          <w:kern w:val="0"/>
+          <w:sz w:val="22"/>
+          <w:szCs w:val="22"/>
+          <w:lang w:eastAsia="en-US"/>
+        </w:rPr>
+        <w:t xml:space="preserve"> </w:t>
+      </w:r>
+      <w:proofErr w:type="spellStart"/>
+      <w:r>
+        <w:rPr>
+          <w:rFonts w:asciiTheme="minorHAnsi" w:eastAsiaTheme="minorHAnsi" w:hAnsiTheme="minorHAnsi" w:cstheme="minorBidi"/>
+          <w:b w:val="0"/>
+          <w:bCs w:val="0"/>
+          <w:kern w:val="0"/>
+          <w:sz w:val="22"/>
+          <w:szCs w:val="22"/>
+          <w:lang w:eastAsia="en-US"/>
+        </w:rPr>
+        <w:t>other</w:t>
+      </w:r>
+      <w:proofErr w:type="spellEnd"/>
+      <w:r>
+        <w:rPr>
+          <w:rFonts w:asciiTheme="minorHAnsi" w:eastAsiaTheme="minorHAnsi" w:hAnsiTheme="minorHAnsi" w:cstheme="minorBidi"/>
+          <w:b w:val="0"/>
+          <w:bCs w:val="0"/>
+          <w:kern w:val="0"/>
+          <w:sz w:val="22"/>
+          <w:szCs w:val="22"/>
+          <w:lang w:eastAsia="en-US"/>
+        </w:rPr>
+        <w:t xml:space="preserve"> changes </w:t>
+      </w:r>
+      <w:proofErr w:type="spellStart"/>
+      <w:r>
+        <w:rPr>
+          <w:rFonts w:asciiTheme="minorHAnsi" w:eastAsiaTheme="minorHAnsi" w:hAnsiTheme="minorHAnsi" w:cstheme="minorBidi"/>
+          <w:b w:val="0"/>
+          <w:bCs w:val="0"/>
+          <w:kern w:val="0"/>
+          <w:sz w:val="22"/>
+          <w:szCs w:val="22"/>
+          <w:lang w:eastAsia="en-US"/>
+        </w:rPr>
+        <w:t>if</w:t>
+      </w:r>
+      <w:proofErr w:type="spellEnd"/>
+      <w:r>
+        <w:rPr>
+          <w:rFonts w:asciiTheme="minorHAnsi" w:eastAsiaTheme="minorHAnsi" w:hAnsiTheme="minorHAnsi" w:cstheme="minorBidi"/>
+          <w:b w:val="0"/>
+          <w:bCs w:val="0"/>
+          <w:kern w:val="0"/>
+          <w:sz w:val="22"/>
+          <w:szCs w:val="22"/>
+          <w:lang w:eastAsia="en-US"/>
+        </w:rPr>
+        <w:t xml:space="preserve"> </w:t>
+      </w:r>
+      <w:proofErr w:type="spellStart"/>
+      <w:r>
+        <w:rPr>
+          <w:rFonts w:asciiTheme="minorHAnsi" w:eastAsiaTheme="minorHAnsi" w:hAnsiTheme="minorHAnsi" w:cstheme="minorBidi"/>
+          <w:b w:val="0"/>
+          <w:bCs w:val="0"/>
+          <w:kern w:val="0"/>
+          <w:sz w:val="22"/>
+          <w:szCs w:val="22"/>
+          <w:lang w:eastAsia="en-US"/>
+        </w:rPr>
+        <w:t>required</w:t>
+      </w:r>
+      <w:proofErr w:type="spellEnd"/>
+      <w:r>
+        <w:rPr>
+          <w:rFonts w:asciiTheme="minorHAnsi" w:eastAsiaTheme="minorHAnsi" w:hAnsiTheme="minorHAnsi" w:cstheme="minorBidi"/>
+          <w:b w:val="0"/>
+          <w:bCs w:val="0"/>
+          <w:kern w:val="0"/>
+          <w:sz w:val="22"/>
+          <w:szCs w:val="22"/>
+          <w:lang w:eastAsia="en-US"/>
+        </w:rPr>
+        <w:t xml:space="preserve">) </w:t>
+      </w:r>
+      <w:proofErr w:type="spellStart"/>
+      <w:r>
+        <w:rPr>
+          <w:rFonts w:asciiTheme="minorHAnsi" w:eastAsiaTheme="minorHAnsi" w:hAnsiTheme="minorHAnsi" w:cstheme="minorBidi"/>
+          <w:b w:val="0"/>
+          <w:bCs w:val="0"/>
+          <w:kern w:val="0"/>
+          <w:sz w:val="22"/>
+          <w:szCs w:val="22"/>
+          <w:lang w:eastAsia="en-US"/>
+        </w:rPr>
+        <w:t>and</w:t>
+      </w:r>
+      <w:proofErr w:type="spellEnd"/>
+      <w:r>
+        <w:rPr>
+          <w:rFonts w:asciiTheme="minorHAnsi" w:eastAsiaTheme="minorHAnsi" w:hAnsiTheme="minorHAnsi" w:cstheme="minorBidi"/>
+          <w:b w:val="0"/>
+          <w:bCs w:val="0"/>
+          <w:kern w:val="0"/>
+          <w:sz w:val="22"/>
+          <w:szCs w:val="22"/>
+          <w:lang w:eastAsia="en-US"/>
+        </w:rPr>
+        <w:t xml:space="preserve"> </w:t>
+      </w:r>
+      <w:proofErr w:type="spellStart"/>
+      <w:r>
+        <w:rPr>
+          <w:rFonts w:asciiTheme="minorHAnsi" w:eastAsiaTheme="minorHAnsi" w:hAnsiTheme="minorHAnsi" w:cstheme="minorBidi"/>
+          <w:b w:val="0"/>
+          <w:bCs w:val="0"/>
+          <w:kern w:val="0"/>
+          <w:sz w:val="22"/>
+          <w:szCs w:val="22"/>
+          <w:lang w:eastAsia="en-US"/>
+        </w:rPr>
+        <w:t>commit</w:t>
+      </w:r>
+      <w:proofErr w:type="spellEnd"/>
+      <w:r>
+        <w:rPr>
+          <w:rFonts w:asciiTheme="minorHAnsi" w:eastAsiaTheme="minorHAnsi" w:hAnsiTheme="minorHAnsi" w:cstheme="minorBidi"/>
+          <w:b w:val="0"/>
+          <w:bCs w:val="0"/>
+          <w:kern w:val="0"/>
+          <w:sz w:val="22"/>
+          <w:szCs w:val="22"/>
+          <w:lang w:eastAsia="en-US"/>
+        </w:rPr>
+        <w:t xml:space="preserve"> </w:t>
+      </w:r>
+      <w:proofErr w:type="spellStart"/>
+      <w:r>
+        <w:rPr>
+          <w:rFonts w:asciiTheme="minorHAnsi" w:eastAsiaTheme="minorHAnsi" w:hAnsiTheme="minorHAnsi" w:cstheme="minorBidi"/>
+          <w:b w:val="0"/>
+          <w:bCs w:val="0"/>
+          <w:kern w:val="0"/>
+          <w:sz w:val="22"/>
+          <w:szCs w:val="22"/>
+          <w:lang w:eastAsia="en-US"/>
+        </w:rPr>
+        <w:t>again</w:t>
+      </w:r>
+      <w:proofErr w:type="spellEnd"/>
+      <w:r>
+        <w:rPr>
+          <w:rFonts w:asciiTheme="minorHAnsi" w:eastAsiaTheme="minorHAnsi" w:hAnsiTheme="minorHAnsi" w:cstheme="minorBidi"/>
+          <w:b w:val="0"/>
+          <w:bCs w:val="0"/>
+          <w:kern w:val="0"/>
+          <w:sz w:val="22"/>
+          <w:szCs w:val="22"/>
+          <w:lang w:eastAsia="en-US"/>
+        </w:rPr>
+        <w:t>.</w:t>
+      </w:r>
+      <w:r>
+        <w:rPr>
+          <w:rFonts w:asciiTheme="minorHAnsi" w:eastAsiaTheme="minorHAnsi" w:hAnsiTheme="minorHAnsi" w:cstheme="minorBidi"/>
+          <w:b w:val="0"/>
+          <w:bCs w:val="0"/>
+          <w:kern w:val="0"/>
+          <w:sz w:val="22"/>
+          <w:szCs w:val="22"/>
+          <w:lang w:eastAsia="en-US"/>
+        </w:rPr>
+        <w:br/>
+      </w:r>
+      <w:proofErr w:type="spellStart"/>
+      <w:r>
+        <w:rPr>
+          <w:rFonts w:asciiTheme="minorHAnsi" w:eastAsiaTheme="minorHAnsi" w:hAnsiTheme="minorHAnsi" w:cstheme="minorBidi"/>
+          <w:b w:val="0"/>
+          <w:bCs w:val="0"/>
+          <w:kern w:val="0"/>
+          <w:sz w:val="22"/>
+          <w:szCs w:val="22"/>
+          <w:lang w:eastAsia="en-US"/>
+        </w:rPr>
+        <w:t>So</w:t>
+      </w:r>
+      <w:proofErr w:type="spellEnd"/>
+      <w:r>
+        <w:rPr>
+          <w:rFonts w:asciiTheme="minorHAnsi" w:eastAsiaTheme="minorHAnsi" w:hAnsiTheme="minorHAnsi" w:cstheme="minorBidi"/>
+          <w:b w:val="0"/>
+          <w:bCs w:val="0"/>
+          <w:kern w:val="0"/>
+          <w:sz w:val="22"/>
+          <w:szCs w:val="22"/>
+          <w:lang w:eastAsia="en-US"/>
+        </w:rPr>
+        <w:t xml:space="preserve">, </w:t>
+      </w:r>
+      <w:proofErr w:type="spellStart"/>
+      <w:r>
+        <w:rPr>
+          <w:rFonts w:asciiTheme="minorHAnsi" w:eastAsiaTheme="minorHAnsi" w:hAnsiTheme="minorHAnsi" w:cstheme="minorBidi"/>
+          <w:b w:val="0"/>
+          <w:bCs w:val="0"/>
+          <w:kern w:val="0"/>
+          <w:sz w:val="22"/>
+          <w:szCs w:val="22"/>
+          <w:lang w:eastAsia="en-US"/>
+        </w:rPr>
+        <w:t>less</w:t>
+      </w:r>
+      <w:proofErr w:type="spellEnd"/>
+      <w:r>
+        <w:rPr>
+          <w:rFonts w:asciiTheme="minorHAnsi" w:eastAsiaTheme="minorHAnsi" w:hAnsiTheme="minorHAnsi" w:cstheme="minorBidi"/>
+          <w:b w:val="0"/>
+          <w:bCs w:val="0"/>
+          <w:kern w:val="0"/>
+          <w:sz w:val="22"/>
+          <w:szCs w:val="22"/>
+          <w:lang w:eastAsia="en-US"/>
+        </w:rPr>
+        <w:t xml:space="preserve"> time is </w:t>
+      </w:r>
+      <w:proofErr w:type="spellStart"/>
+      <w:r>
+        <w:rPr>
+          <w:rFonts w:asciiTheme="minorHAnsi" w:eastAsiaTheme="minorHAnsi" w:hAnsiTheme="minorHAnsi" w:cstheme="minorBidi"/>
+          <w:b w:val="0"/>
+          <w:bCs w:val="0"/>
+          <w:kern w:val="0"/>
+          <w:sz w:val="22"/>
+          <w:szCs w:val="22"/>
+          <w:lang w:eastAsia="en-US"/>
+        </w:rPr>
+        <w:t>spent</w:t>
+      </w:r>
+      <w:proofErr w:type="spellEnd"/>
+      <w:r>
+        <w:rPr>
+          <w:rFonts w:asciiTheme="minorHAnsi" w:eastAsiaTheme="minorHAnsi" w:hAnsiTheme="minorHAnsi" w:cstheme="minorBidi"/>
+          <w:b w:val="0"/>
+          <w:bCs w:val="0"/>
+          <w:kern w:val="0"/>
+          <w:sz w:val="22"/>
+          <w:szCs w:val="22"/>
+          <w:lang w:eastAsia="en-US"/>
+        </w:rPr>
+        <w:t xml:space="preserve"> on code </w:t>
+      </w:r>
+      <w:proofErr w:type="spellStart"/>
+      <w:r>
+        <w:rPr>
+          <w:rFonts w:asciiTheme="minorHAnsi" w:eastAsiaTheme="minorHAnsi" w:hAnsiTheme="minorHAnsi" w:cstheme="minorBidi"/>
+          <w:b w:val="0"/>
+          <w:bCs w:val="0"/>
+          <w:kern w:val="0"/>
+          <w:sz w:val="22"/>
+          <w:szCs w:val="22"/>
+          <w:lang w:eastAsia="en-US"/>
+        </w:rPr>
+        <w:t>formatting</w:t>
+      </w:r>
+      <w:proofErr w:type="spellEnd"/>
+      <w:r>
+        <w:rPr>
+          <w:rFonts w:asciiTheme="minorHAnsi" w:eastAsiaTheme="minorHAnsi" w:hAnsiTheme="minorHAnsi" w:cstheme="minorBidi"/>
+          <w:b w:val="0"/>
+          <w:bCs w:val="0"/>
+          <w:kern w:val="0"/>
+          <w:sz w:val="22"/>
+          <w:szCs w:val="22"/>
+          <w:lang w:eastAsia="en-US"/>
+        </w:rPr>
+        <w:t xml:space="preserve"> </w:t>
+      </w:r>
+      <w:proofErr w:type="spellStart"/>
+      <w:r>
+        <w:rPr>
+          <w:rFonts w:asciiTheme="minorHAnsi" w:eastAsiaTheme="minorHAnsi" w:hAnsiTheme="minorHAnsi" w:cstheme="minorBidi"/>
+          <w:b w:val="0"/>
+          <w:bCs w:val="0"/>
+          <w:kern w:val="0"/>
+          <w:sz w:val="22"/>
+          <w:szCs w:val="22"/>
+          <w:lang w:eastAsia="en-US"/>
+        </w:rPr>
+        <w:t>and</w:t>
+      </w:r>
+      <w:proofErr w:type="spellEnd"/>
+      <w:r>
+        <w:rPr>
+          <w:rFonts w:asciiTheme="minorHAnsi" w:eastAsiaTheme="minorHAnsi" w:hAnsiTheme="minorHAnsi" w:cstheme="minorBidi"/>
+          <w:b w:val="0"/>
+          <w:bCs w:val="0"/>
+          <w:kern w:val="0"/>
+          <w:sz w:val="22"/>
+          <w:szCs w:val="22"/>
+          <w:lang w:eastAsia="en-US"/>
+        </w:rPr>
+        <w:t xml:space="preserve"> more on code logic &amp; </w:t>
+      </w:r>
+      <w:proofErr w:type="spellStart"/>
+      <w:r>
+        <w:rPr>
+          <w:rFonts w:asciiTheme="minorHAnsi" w:eastAsiaTheme="minorHAnsi" w:hAnsiTheme="minorHAnsi" w:cstheme="minorBidi"/>
+          <w:b w:val="0"/>
+          <w:bCs w:val="0"/>
+          <w:kern w:val="0"/>
+          <w:sz w:val="22"/>
+          <w:szCs w:val="22"/>
+          <w:lang w:eastAsia="en-US"/>
+        </w:rPr>
+        <w:t>implementation</w:t>
+      </w:r>
+      <w:proofErr w:type="spellEnd"/>
+      <w:r>
+        <w:rPr>
+          <w:rFonts w:asciiTheme="minorHAnsi" w:eastAsiaTheme="minorHAnsi" w:hAnsiTheme="minorHAnsi" w:cstheme="minorBidi"/>
+          <w:b w:val="0"/>
+          <w:bCs w:val="0"/>
+          <w:kern w:val="0"/>
+          <w:sz w:val="22"/>
+          <w:szCs w:val="22"/>
+          <w:lang w:eastAsia="en-US"/>
+        </w:rPr>
+        <w:t>.</w:t>
+      </w:r>
+    </w:p>
+    <w:p>
+      <w:pPr>
+        <w:pStyle w:val="Kop1"/>
+        <w:rPr>
+          <w:rFonts w:asciiTheme="minorHAnsi" w:eastAsiaTheme="minorHAnsi" w:hAnsiTheme="minorHAnsi" w:cstheme="minorBidi"/>
+          <w:b w:val="0"/>
+          <w:bCs w:val="0"/>
+          <w:kern w:val="0"/>
+          <w:sz w:val="22"/>
+          <w:szCs w:val="22"/>
+          <w:lang w:eastAsia="en-US"/>
+        </w:rPr>
+      </w:pPr>
+      <w:proofErr w:type="spellStart"/>
+      <w:r>
+        <w:rPr>
+          <w:rFonts w:asciiTheme="minorHAnsi" w:eastAsiaTheme="minorHAnsi" w:hAnsiTheme="minorHAnsi" w:cstheme="minorBidi"/>
+          <w:b w:val="0"/>
+          <w:bCs w:val="0"/>
+          <w:kern w:val="0"/>
+          <w:sz w:val="22"/>
+          <w:szCs w:val="22"/>
+          <w:lang w:eastAsia="en-US"/>
+        </w:rPr>
+        <w:t>To</w:t>
+      </w:r>
+      <w:proofErr w:type="spellEnd"/>
+      <w:r>
+        <w:rPr>
+          <w:rFonts w:asciiTheme="minorHAnsi" w:eastAsiaTheme="minorHAnsi" w:hAnsiTheme="minorHAnsi" w:cstheme="minorBidi"/>
+          <w:b w:val="0"/>
+          <w:bCs w:val="0"/>
+          <w:kern w:val="0"/>
+          <w:sz w:val="22"/>
+          <w:szCs w:val="22"/>
+          <w:lang w:eastAsia="en-US"/>
+        </w:rPr>
+        <w:t xml:space="preserve"> </w:t>
+      </w:r>
+      <w:proofErr w:type="spellStart"/>
+      <w:r>
+        <w:rPr>
+          <w:rFonts w:asciiTheme="minorHAnsi" w:eastAsiaTheme="minorHAnsi" w:hAnsiTheme="minorHAnsi" w:cstheme="minorBidi"/>
+          <w:b w:val="0"/>
+          <w:bCs w:val="0"/>
+          <w:kern w:val="0"/>
+          <w:sz w:val="22"/>
+          <w:szCs w:val="22"/>
+          <w:lang w:eastAsia="en-US"/>
+        </w:rPr>
+        <w:t>use</w:t>
+      </w:r>
+      <w:proofErr w:type="spellEnd"/>
+      <w:r>
+        <w:rPr>
+          <w:rFonts w:asciiTheme="minorHAnsi" w:eastAsiaTheme="minorHAnsi" w:hAnsiTheme="minorHAnsi" w:cstheme="minorBidi"/>
+          <w:b w:val="0"/>
+          <w:bCs w:val="0"/>
+          <w:kern w:val="0"/>
+          <w:sz w:val="22"/>
+          <w:szCs w:val="22"/>
+          <w:lang w:eastAsia="en-US"/>
+        </w:rPr>
+        <w:t xml:space="preserve"> pre-</w:t>
+      </w:r>
+      <w:proofErr w:type="spellStart"/>
+      <w:r>
+        <w:rPr>
+          <w:rFonts w:asciiTheme="minorHAnsi" w:eastAsiaTheme="minorHAnsi" w:hAnsiTheme="minorHAnsi" w:cstheme="minorBidi"/>
+          <w:b w:val="0"/>
+          <w:bCs w:val="0"/>
+          <w:kern w:val="0"/>
+          <w:sz w:val="22"/>
+          <w:szCs w:val="22"/>
+          <w:lang w:eastAsia="en-US"/>
+        </w:rPr>
+        <w:t>commit</w:t>
+      </w:r>
+      <w:proofErr w:type="spellEnd"/>
+      <w:r>
+        <w:rPr>
+          <w:rFonts w:asciiTheme="minorHAnsi" w:eastAsiaTheme="minorHAnsi" w:hAnsiTheme="minorHAnsi" w:cstheme="minorBidi"/>
+          <w:b w:val="0"/>
+          <w:bCs w:val="0"/>
+          <w:kern w:val="0"/>
+          <w:sz w:val="22"/>
+          <w:szCs w:val="22"/>
+          <w:lang w:eastAsia="en-US"/>
+        </w:rPr>
+        <w:t>:</w:t>
+      </w:r>
+    </w:p>
+    <w:p>
+      <w:pPr>
+        <w:pStyle w:val="vs"/>
+        <w:numPr>
+          <w:ilvl w:val="0"/>
+          <w:numId w:val="23"/>
+        </w:numPr>
+        <w:shd w:val="clear" w:color="auto" w:fill="FFFFFF"/>
+        <w:spacing w:before="274" w:beforeAutospacing="0" w:after="0" w:afterAutospacing="0" w:line="420" w:lineRule="atLeast"/>
+        <w:ind w:left="1170"/>
+        <w:rPr>
+          <w:rFonts w:ascii="Georgia" w:hAnsi="Georgia" w:cs="Segoe UI"/>
+          <w:color w:val="292929"/>
+          <w:spacing w:val="-1"/>
+          <w:lang w:val="en-GB"/>
+        </w:rPr>
+      </w:pPr>
+      <w:r>
+        <w:rPr>
+          <w:rFonts w:ascii="Georgia" w:hAnsi="Georgia" w:cs="Segoe UI"/>
+          <w:color w:val="292929"/>
+          <w:spacing w:val="-1"/>
+          <w:lang w:val="en-GB"/>
+        </w:rPr>
+        <w:t>Add </w:t>
+      </w:r>
+      <w:r>
+        <w:rPr>
+          <w:rStyle w:val="HTMLCode"/>
+          <w:color w:val="292929"/>
+          <w:spacing w:val="-1"/>
+          <w:shd w:val="clear" w:color="auto" w:fill="F2F2F2"/>
+          <w:lang w:val="en-GB"/>
+        </w:rPr>
+        <w:t>pre-commit</w:t>
+      </w:r>
+      <w:r>
+        <w:rPr>
+          <w:rFonts w:ascii="Georgia" w:hAnsi="Georgia" w:cs="Segoe UI"/>
+          <w:color w:val="292929"/>
+          <w:spacing w:val="-1"/>
+          <w:lang w:val="en-GB"/>
+        </w:rPr>
+        <w:t> to </w:t>
+      </w:r>
+      <w:r>
+        <w:rPr>
+          <w:rStyle w:val="HTMLCode"/>
+          <w:color w:val="292929"/>
+          <w:spacing w:val="-1"/>
+          <w:shd w:val="clear" w:color="auto" w:fill="F2F2F2"/>
+          <w:lang w:val="en-GB"/>
+        </w:rPr>
+        <w:t>requirements.txt</w:t>
+      </w:r>
+      <w:r>
+        <w:rPr>
+          <w:rFonts w:ascii="Georgia" w:hAnsi="Georgia" w:cs="Segoe UI"/>
+          <w:color w:val="292929"/>
+          <w:spacing w:val="-1"/>
+          <w:lang w:val="en-GB"/>
+        </w:rPr>
+        <w:t> or </w:t>
+      </w:r>
+      <w:proofErr w:type="spellStart"/>
+      <w:r>
+        <w:rPr>
+          <w:rStyle w:val="HTMLCode"/>
+          <w:color w:val="292929"/>
+          <w:spacing w:val="-1"/>
+          <w:shd w:val="clear" w:color="auto" w:fill="F2F2F2"/>
+          <w:lang w:val="en-GB"/>
+        </w:rPr>
+        <w:t>Pipfile</w:t>
+      </w:r>
+      <w:proofErr w:type="spellEnd"/>
+      <w:r>
+        <w:rPr>
+          <w:rFonts w:ascii="Georgia" w:hAnsi="Georgia" w:cs="Segoe UI"/>
+          <w:color w:val="292929"/>
+          <w:spacing w:val="-1"/>
+          <w:lang w:val="en-GB"/>
+        </w:rPr>
+        <w:t>.</w:t>
+      </w:r>
+    </w:p>
+    <w:p>
+      <w:pPr>
+        <w:pStyle w:val="vs"/>
+        <w:numPr>
+          <w:ilvl w:val="0"/>
+          <w:numId w:val="23"/>
+        </w:numPr>
+        <w:shd w:val="clear" w:color="auto" w:fill="FFFFFF"/>
+        <w:spacing w:before="274" w:beforeAutospacing="0" w:after="0" w:afterAutospacing="0" w:line="420" w:lineRule="atLeast"/>
+        <w:ind w:left="1170"/>
+        <w:rPr>
+          <w:rFonts w:ascii="Georgia" w:hAnsi="Georgia" w:cs="Segoe UI"/>
+          <w:color w:val="292929"/>
+          <w:spacing w:val="-1"/>
+          <w:lang w:val="en-GB"/>
+        </w:rPr>
+      </w:pPr>
+      <w:r>
+        <w:rPr>
+          <w:rFonts w:ascii="Georgia" w:hAnsi="Georgia" w:cs="Segoe UI"/>
+          <w:color w:val="292929"/>
+          <w:spacing w:val="-1"/>
+          <w:lang w:val="en-GB"/>
+        </w:rPr>
+        <w:t>Create </w:t>
+      </w:r>
+      <w:r>
+        <w:rPr>
+          <w:rStyle w:val="HTMLCode"/>
+          <w:color w:val="292929"/>
+          <w:spacing w:val="-1"/>
+          <w:shd w:val="clear" w:color="auto" w:fill="F2F2F2"/>
+          <w:lang w:val="en-GB"/>
+        </w:rPr>
+        <w:t>.pre-commit-</w:t>
+      </w:r>
+      <w:proofErr w:type="spellStart"/>
+      <w:r>
+        <w:rPr>
+          <w:rStyle w:val="HTMLCode"/>
+          <w:color w:val="292929"/>
+          <w:spacing w:val="-1"/>
+          <w:shd w:val="clear" w:color="auto" w:fill="F2F2F2"/>
+          <w:lang w:val="en-GB"/>
+        </w:rPr>
+        <w:t>config.yaml</w:t>
+      </w:r>
+      <w:proofErr w:type="spellEnd"/>
+      <w:r>
+        <w:rPr>
+          <w:rFonts w:ascii="Georgia" w:hAnsi="Georgia" w:cs="Segoe UI"/>
+          <w:color w:val="292929"/>
+          <w:spacing w:val="-1"/>
+          <w:lang w:val="en-GB"/>
+        </w:rPr>
+        <w:t> with hooks needed in the pipeline.</w:t>
+      </w:r>
+    </w:p>
+    <w:p>
+      <w:pPr>
+        <w:pStyle w:val="vs"/>
+        <w:numPr>
+          <w:ilvl w:val="0"/>
+          <w:numId w:val="23"/>
+        </w:numPr>
+        <w:shd w:val="clear" w:color="auto" w:fill="FFFFFF"/>
+        <w:spacing w:before="274" w:beforeAutospacing="0" w:after="0" w:afterAutospacing="0" w:line="420" w:lineRule="atLeast"/>
+        <w:ind w:left="1170"/>
+        <w:rPr>
+          <w:rFonts w:ascii="Georgia" w:hAnsi="Georgia" w:cs="Segoe UI"/>
+          <w:color w:val="292929"/>
+          <w:spacing w:val="-1"/>
+          <w:lang w:val="en-GB"/>
+        </w:rPr>
+      </w:pPr>
+      <w:r>
+        <w:rPr>
+          <w:rFonts w:ascii="Georgia" w:hAnsi="Georgia" w:cs="Segoe UI"/>
+          <w:color w:val="292929"/>
+          <w:spacing w:val="-1"/>
+          <w:lang w:val="en-GB"/>
+        </w:rPr>
+        <w:t>At last, execute </w:t>
+      </w:r>
+      <w:r>
+        <w:rPr>
+          <w:rStyle w:val="HTMLCode"/>
+          <w:color w:val="292929"/>
+          <w:spacing w:val="-1"/>
+          <w:shd w:val="clear" w:color="auto" w:fill="F2F2F2"/>
+          <w:lang w:val="en-GB"/>
+        </w:rPr>
+        <w:t>pre-commit install</w:t>
+      </w:r>
+      <w:r>
+        <w:rPr>
+          <w:rFonts w:ascii="Georgia" w:hAnsi="Georgia" w:cs="Segoe UI"/>
+          <w:color w:val="292929"/>
+          <w:spacing w:val="-1"/>
+          <w:lang w:val="en-GB"/>
+        </w:rPr>
+        <w:t> this will install git hooks in </w:t>
+      </w:r>
+      <w:r>
+        <w:rPr>
+          <w:rStyle w:val="HTMLCode"/>
+          <w:color w:val="292929"/>
+          <w:spacing w:val="-1"/>
+          <w:shd w:val="clear" w:color="auto" w:fill="F2F2F2"/>
+          <w:lang w:val="en-GB"/>
+        </w:rPr>
+        <w:t>.git/</w:t>
+      </w:r>
+      <w:r>
+        <w:rPr>
+          <w:rFonts w:ascii="Georgia" w:hAnsi="Georgia" w:cs="Segoe UI"/>
+          <w:color w:val="292929"/>
+          <w:spacing w:val="-1"/>
+          <w:lang w:val="en-GB"/>
+        </w:rPr>
+        <w:t> directory of the project.</w:t>
+      </w:r>
+    </w:p>
+    <w:p>
+      <w:pPr>
+        <w:pStyle w:val="Kop1"/>
+        <w:rPr>
+          <w:rFonts w:asciiTheme="minorHAnsi" w:eastAsiaTheme="minorHAnsi" w:hAnsiTheme="minorHAnsi" w:cstheme="minorBidi"/>
+          <w:b w:val="0"/>
+          <w:bCs w:val="0"/>
+          <w:kern w:val="0"/>
+          <w:sz w:val="22"/>
+          <w:szCs w:val="22"/>
+          <w:lang w:val="en-GB" w:eastAsia="en-US"/>
+        </w:rPr>
+      </w:pPr>
+    </w:p>
+    <w:p>
+      <w:pPr>
+        <w:pStyle w:val="Kop1"/>
+        <w:rPr>
+          <w:rFonts w:asciiTheme="minorHAnsi" w:eastAsiaTheme="minorHAnsi" w:hAnsiTheme="minorHAnsi" w:cstheme="minorBidi"/>
+          <w:b w:val="0"/>
+          <w:bCs w:val="0"/>
+          <w:kern w:val="0"/>
+          <w:sz w:val="22"/>
+          <w:szCs w:val="22"/>
+          <w:lang w:val="en-GB" w:eastAsia="en-US"/>
+        </w:rPr>
+      </w:pPr>
+      <w:hyperlink r:id="rId38" w:history="1">
+        <w:r>
+          <w:rPr>
+            <w:rStyle w:val="Hyperlink"/>
+            <w:rFonts w:eastAsiaTheme="majorEastAsia"/>
+            <w:lang w:val="en-GB"/>
+          </w:rPr>
+          <w:t>Keeping python code clean with pre-commit hooks: black, flake8 and isort | by Rohit Gupta | Staqu Dev Logs | Medium</w:t>
+        </w:r>
+      </w:hyperlink>
+    </w:p>
     <w:sectPr>
       <w:pgSz w:w="11906" w:h="16838"/>
       <w:pgMar w:top="1417" w:right="1417" w:bottom="1417" w:left="1417" w:header="708" w:footer="708" w:gutter="0"/>
@@ -22269,493 +23869,9 @@
     </w:lvl>
   </w:abstractNum>
   <w:abstractNum w:abstractNumId="1" w15:restartNumberingAfterBreak="0">
-    <w:nsid w:val="08931172"/>
-    <w:multiLevelType w:val="hybridMultilevel"/>
-    <w:tmpl w:val="E5904EEA"/>
-    <w:lvl w:ilvl="0" w:tplc="08130001">
-      <w:start w:val="1"/>
-      <w:numFmt w:val="bullet"/>
-      <w:lvlText w:val=""/>
-      <w:lvlJc w:val="left"/>
-      <w:pPr>
-        <w:ind w:left="720" w:hanging="360"/>
-      </w:pPr>
-      <w:rPr>
-        <w:rFonts w:ascii="Symbol" w:hAnsi="Symbol" w:hint="default"/>
-      </w:rPr>
-    </w:lvl>
-    <w:lvl w:ilvl="1" w:tplc="08130003" w:tentative="1">
-      <w:start w:val="1"/>
-      <w:numFmt w:val="bullet"/>
-      <w:lvlText w:val="o"/>
-      <w:lvlJc w:val="left"/>
-      <w:pPr>
-        <w:ind w:left="1440" w:hanging="360"/>
-      </w:pPr>
-      <w:rPr>
-        <w:rFonts w:ascii="Courier New" w:hAnsi="Courier New" w:cs="Courier New" w:hint="default"/>
-      </w:rPr>
-    </w:lvl>
-    <w:lvl w:ilvl="2" w:tplc="08130005" w:tentative="1">
-      <w:start w:val="1"/>
-      <w:numFmt w:val="bullet"/>
-      <w:lvlText w:val=""/>
-      <w:lvlJc w:val="left"/>
-      <w:pPr>
-        <w:ind w:left="2160" w:hanging="360"/>
-      </w:pPr>
-      <w:rPr>
-        <w:rFonts w:ascii="Wingdings" w:hAnsi="Wingdings" w:hint="default"/>
-      </w:rPr>
-    </w:lvl>
-    <w:lvl w:ilvl="3" w:tplc="08130001" w:tentative="1">
-      <w:start w:val="1"/>
-      <w:numFmt w:val="bullet"/>
-      <w:lvlText w:val=""/>
-      <w:lvlJc w:val="left"/>
-      <w:pPr>
-        <w:ind w:left="2880" w:hanging="360"/>
-      </w:pPr>
-      <w:rPr>
-        <w:rFonts w:ascii="Symbol" w:hAnsi="Symbol" w:hint="default"/>
-      </w:rPr>
-    </w:lvl>
-    <w:lvl w:ilvl="4" w:tplc="08130003" w:tentative="1">
-      <w:start w:val="1"/>
-      <w:numFmt w:val="bullet"/>
-      <w:lvlText w:val="o"/>
-      <w:lvlJc w:val="left"/>
-      <w:pPr>
-        <w:ind w:left="3600" w:hanging="360"/>
-      </w:pPr>
-      <w:rPr>
-        <w:rFonts w:ascii="Courier New" w:hAnsi="Courier New" w:cs="Courier New" w:hint="default"/>
-      </w:rPr>
-    </w:lvl>
-    <w:lvl w:ilvl="5" w:tplc="08130005" w:tentative="1">
-      <w:start w:val="1"/>
-      <w:numFmt w:val="bullet"/>
-      <w:lvlText w:val=""/>
-      <w:lvlJc w:val="left"/>
-      <w:pPr>
-        <w:ind w:left="4320" w:hanging="360"/>
-      </w:pPr>
-      <w:rPr>
-        <w:rFonts w:ascii="Wingdings" w:hAnsi="Wingdings" w:hint="default"/>
-      </w:rPr>
-    </w:lvl>
-    <w:lvl w:ilvl="6" w:tplc="08130001" w:tentative="1">
-      <w:start w:val="1"/>
-      <w:numFmt w:val="bullet"/>
-      <w:lvlText w:val=""/>
-      <w:lvlJc w:val="left"/>
-      <w:pPr>
-        <w:ind w:left="5040" w:hanging="360"/>
-      </w:pPr>
-      <w:rPr>
-        <w:rFonts w:ascii="Symbol" w:hAnsi="Symbol" w:hint="default"/>
-      </w:rPr>
-    </w:lvl>
-    <w:lvl w:ilvl="7" w:tplc="08130003" w:tentative="1">
-      <w:start w:val="1"/>
-      <w:numFmt w:val="bullet"/>
-      <w:lvlText w:val="o"/>
-      <w:lvlJc w:val="left"/>
-      <w:pPr>
-        <w:ind w:left="5760" w:hanging="360"/>
-      </w:pPr>
-      <w:rPr>
-        <w:rFonts w:ascii="Courier New" w:hAnsi="Courier New" w:cs="Courier New" w:hint="default"/>
-      </w:rPr>
-    </w:lvl>
-    <w:lvl w:ilvl="8" w:tplc="08130005" w:tentative="1">
-      <w:start w:val="1"/>
-      <w:numFmt w:val="bullet"/>
-      <w:lvlText w:val=""/>
-      <w:lvlJc w:val="left"/>
-      <w:pPr>
-        <w:ind w:left="6480" w:hanging="360"/>
-      </w:pPr>
-      <w:rPr>
-        <w:rFonts w:ascii="Wingdings" w:hAnsi="Wingdings" w:hint="default"/>
-      </w:rPr>
-    </w:lvl>
-  </w:abstractNum>
-  <w:abstractNum w:abstractNumId="2" w15:restartNumberingAfterBreak="0">
-    <w:nsid w:val="0BDA622C"/>
-    <w:multiLevelType w:val="hybridMultilevel"/>
-    <w:tmpl w:val="F7C610D6"/>
-    <w:lvl w:ilvl="0" w:tplc="08130001">
-      <w:start w:val="1"/>
-      <w:numFmt w:val="bullet"/>
-      <w:lvlText w:val=""/>
-      <w:lvlJc w:val="left"/>
-      <w:pPr>
-        <w:ind w:left="720" w:hanging="360"/>
-      </w:pPr>
-      <w:rPr>
-        <w:rFonts w:ascii="Symbol" w:hAnsi="Symbol" w:hint="default"/>
-      </w:rPr>
-    </w:lvl>
-    <w:lvl w:ilvl="1" w:tplc="08130003" w:tentative="1">
-      <w:start w:val="1"/>
-      <w:numFmt w:val="bullet"/>
-      <w:lvlText w:val="o"/>
-      <w:lvlJc w:val="left"/>
-      <w:pPr>
-        <w:ind w:left="1440" w:hanging="360"/>
-      </w:pPr>
-      <w:rPr>
-        <w:rFonts w:ascii="Courier New" w:hAnsi="Courier New" w:cs="Courier New" w:hint="default"/>
-      </w:rPr>
-    </w:lvl>
-    <w:lvl w:ilvl="2" w:tplc="08130005" w:tentative="1">
-      <w:start w:val="1"/>
-      <w:numFmt w:val="bullet"/>
-      <w:lvlText w:val=""/>
-      <w:lvlJc w:val="left"/>
-      <w:pPr>
-        <w:ind w:left="2160" w:hanging="360"/>
-      </w:pPr>
-      <w:rPr>
-        <w:rFonts w:ascii="Wingdings" w:hAnsi="Wingdings" w:hint="default"/>
-      </w:rPr>
-    </w:lvl>
-    <w:lvl w:ilvl="3" w:tplc="08130001" w:tentative="1">
-      <w:start w:val="1"/>
-      <w:numFmt w:val="bullet"/>
-      <w:lvlText w:val=""/>
-      <w:lvlJc w:val="left"/>
-      <w:pPr>
-        <w:ind w:left="2880" w:hanging="360"/>
-      </w:pPr>
-      <w:rPr>
-        <w:rFonts w:ascii="Symbol" w:hAnsi="Symbol" w:hint="default"/>
-      </w:rPr>
-    </w:lvl>
-    <w:lvl w:ilvl="4" w:tplc="08130003" w:tentative="1">
-      <w:start w:val="1"/>
-      <w:numFmt w:val="bullet"/>
-      <w:lvlText w:val="o"/>
-      <w:lvlJc w:val="left"/>
-      <w:pPr>
-        <w:ind w:left="3600" w:hanging="360"/>
-      </w:pPr>
-      <w:rPr>
-        <w:rFonts w:ascii="Courier New" w:hAnsi="Courier New" w:cs="Courier New" w:hint="default"/>
-      </w:rPr>
-    </w:lvl>
-    <w:lvl w:ilvl="5" w:tplc="08130005" w:tentative="1">
-      <w:start w:val="1"/>
-      <w:numFmt w:val="bullet"/>
-      <w:lvlText w:val=""/>
-      <w:lvlJc w:val="left"/>
-      <w:pPr>
-        <w:ind w:left="4320" w:hanging="360"/>
-      </w:pPr>
-      <w:rPr>
-        <w:rFonts w:ascii="Wingdings" w:hAnsi="Wingdings" w:hint="default"/>
-      </w:rPr>
-    </w:lvl>
-    <w:lvl w:ilvl="6" w:tplc="08130001" w:tentative="1">
-      <w:start w:val="1"/>
-      <w:numFmt w:val="bullet"/>
-      <w:lvlText w:val=""/>
-      <w:lvlJc w:val="left"/>
-      <w:pPr>
-        <w:ind w:left="5040" w:hanging="360"/>
-      </w:pPr>
-      <w:rPr>
-        <w:rFonts w:ascii="Symbol" w:hAnsi="Symbol" w:hint="default"/>
-      </w:rPr>
-    </w:lvl>
-    <w:lvl w:ilvl="7" w:tplc="08130003" w:tentative="1">
-      <w:start w:val="1"/>
-      <w:numFmt w:val="bullet"/>
-      <w:lvlText w:val="o"/>
-      <w:lvlJc w:val="left"/>
-      <w:pPr>
-        <w:ind w:left="5760" w:hanging="360"/>
-      </w:pPr>
-      <w:rPr>
-        <w:rFonts w:ascii="Courier New" w:hAnsi="Courier New" w:cs="Courier New" w:hint="default"/>
-      </w:rPr>
-    </w:lvl>
-    <w:lvl w:ilvl="8" w:tplc="08130005" w:tentative="1">
-      <w:start w:val="1"/>
-      <w:numFmt w:val="bullet"/>
-      <w:lvlText w:val=""/>
-      <w:lvlJc w:val="left"/>
-      <w:pPr>
-        <w:ind w:left="6480" w:hanging="360"/>
-      </w:pPr>
-      <w:rPr>
-        <w:rFonts w:ascii="Wingdings" w:hAnsi="Wingdings" w:hint="default"/>
-      </w:rPr>
-    </w:lvl>
-  </w:abstractNum>
-  <w:abstractNum w:abstractNumId="3" w15:restartNumberingAfterBreak="0">
-    <w:nsid w:val="0D2455F7"/>
-    <w:multiLevelType w:val="hybridMultilevel"/>
-    <w:tmpl w:val="6E4A823C"/>
-    <w:lvl w:ilvl="0" w:tplc="0813000F">
-      <w:start w:val="1"/>
-      <w:numFmt w:val="decimal"/>
-      <w:lvlText w:val="%1."/>
-      <w:lvlJc w:val="left"/>
-      <w:pPr>
-        <w:ind w:left="2136" w:hanging="360"/>
-      </w:pPr>
-    </w:lvl>
-    <w:lvl w:ilvl="1" w:tplc="08130019" w:tentative="1">
-      <w:start w:val="1"/>
-      <w:numFmt w:val="lowerLetter"/>
-      <w:lvlText w:val="%2."/>
-      <w:lvlJc w:val="left"/>
-      <w:pPr>
-        <w:ind w:left="2856" w:hanging="360"/>
-      </w:pPr>
-    </w:lvl>
-    <w:lvl w:ilvl="2" w:tplc="0813001B" w:tentative="1">
-      <w:start w:val="1"/>
-      <w:numFmt w:val="lowerRoman"/>
-      <w:lvlText w:val="%3."/>
-      <w:lvlJc w:val="right"/>
-      <w:pPr>
-        <w:ind w:left="3576" w:hanging="180"/>
-      </w:pPr>
-    </w:lvl>
-    <w:lvl w:ilvl="3" w:tplc="0813000F" w:tentative="1">
-      <w:start w:val="1"/>
-      <w:numFmt w:val="decimal"/>
-      <w:lvlText w:val="%4."/>
-      <w:lvlJc w:val="left"/>
-      <w:pPr>
-        <w:ind w:left="4296" w:hanging="360"/>
-      </w:pPr>
-    </w:lvl>
-    <w:lvl w:ilvl="4" w:tplc="08130019" w:tentative="1">
-      <w:start w:val="1"/>
-      <w:numFmt w:val="lowerLetter"/>
-      <w:lvlText w:val="%5."/>
-      <w:lvlJc w:val="left"/>
-      <w:pPr>
-        <w:ind w:left="5016" w:hanging="360"/>
-      </w:pPr>
-    </w:lvl>
-    <w:lvl w:ilvl="5" w:tplc="0813001B" w:tentative="1">
-      <w:start w:val="1"/>
-      <w:numFmt w:val="lowerRoman"/>
-      <w:lvlText w:val="%6."/>
-      <w:lvlJc w:val="right"/>
-      <w:pPr>
-        <w:ind w:left="5736" w:hanging="180"/>
-      </w:pPr>
-    </w:lvl>
-    <w:lvl w:ilvl="6" w:tplc="0813000F" w:tentative="1">
-      <w:start w:val="1"/>
-      <w:numFmt w:val="decimal"/>
-      <w:lvlText w:val="%7."/>
-      <w:lvlJc w:val="left"/>
-      <w:pPr>
-        <w:ind w:left="6456" w:hanging="360"/>
-      </w:pPr>
-    </w:lvl>
-    <w:lvl w:ilvl="7" w:tplc="08130019" w:tentative="1">
-      <w:start w:val="1"/>
-      <w:numFmt w:val="lowerLetter"/>
-      <w:lvlText w:val="%8."/>
-      <w:lvlJc w:val="left"/>
-      <w:pPr>
-        <w:ind w:left="7176" w:hanging="360"/>
-      </w:pPr>
-    </w:lvl>
-    <w:lvl w:ilvl="8" w:tplc="0813001B" w:tentative="1">
-      <w:start w:val="1"/>
-      <w:numFmt w:val="lowerRoman"/>
-      <w:lvlText w:val="%9."/>
-      <w:lvlJc w:val="right"/>
-      <w:pPr>
-        <w:ind w:left="7896" w:hanging="180"/>
-      </w:pPr>
-    </w:lvl>
-  </w:abstractNum>
-  <w:abstractNum w:abstractNumId="4" w15:restartNumberingAfterBreak="0">
-    <w:nsid w:val="0F3769B4"/>
-    <w:multiLevelType w:val="hybridMultilevel"/>
-    <w:tmpl w:val="CDB2DB12"/>
-    <w:lvl w:ilvl="0" w:tplc="0813000F">
-      <w:start w:val="1"/>
-      <w:numFmt w:val="decimal"/>
-      <w:lvlText w:val="%1."/>
-      <w:lvlJc w:val="left"/>
-      <w:pPr>
-        <w:ind w:left="720" w:hanging="360"/>
-      </w:pPr>
-    </w:lvl>
-    <w:lvl w:ilvl="1" w:tplc="08130019" w:tentative="1">
-      <w:start w:val="1"/>
-      <w:numFmt w:val="lowerLetter"/>
-      <w:lvlText w:val="%2."/>
-      <w:lvlJc w:val="left"/>
-      <w:pPr>
-        <w:ind w:left="1440" w:hanging="360"/>
-      </w:pPr>
-    </w:lvl>
-    <w:lvl w:ilvl="2" w:tplc="0813001B" w:tentative="1">
-      <w:start w:val="1"/>
-      <w:numFmt w:val="lowerRoman"/>
-      <w:lvlText w:val="%3."/>
-      <w:lvlJc w:val="right"/>
-      <w:pPr>
-        <w:ind w:left="2160" w:hanging="180"/>
-      </w:pPr>
-    </w:lvl>
-    <w:lvl w:ilvl="3" w:tplc="0813000F" w:tentative="1">
-      <w:start w:val="1"/>
-      <w:numFmt w:val="decimal"/>
-      <w:lvlText w:val="%4."/>
-      <w:lvlJc w:val="left"/>
-      <w:pPr>
-        <w:ind w:left="2880" w:hanging="360"/>
-      </w:pPr>
-    </w:lvl>
-    <w:lvl w:ilvl="4" w:tplc="08130019" w:tentative="1">
-      <w:start w:val="1"/>
-      <w:numFmt w:val="lowerLetter"/>
-      <w:lvlText w:val="%5."/>
-      <w:lvlJc w:val="left"/>
-      <w:pPr>
-        <w:ind w:left="3600" w:hanging="360"/>
-      </w:pPr>
-    </w:lvl>
-    <w:lvl w:ilvl="5" w:tplc="0813001B" w:tentative="1">
-      <w:start w:val="1"/>
-      <w:numFmt w:val="lowerRoman"/>
-      <w:lvlText w:val="%6."/>
-      <w:lvlJc w:val="right"/>
-      <w:pPr>
-        <w:ind w:left="4320" w:hanging="180"/>
-      </w:pPr>
-    </w:lvl>
-    <w:lvl w:ilvl="6" w:tplc="0813000F" w:tentative="1">
-      <w:start w:val="1"/>
-      <w:numFmt w:val="decimal"/>
-      <w:lvlText w:val="%7."/>
-      <w:lvlJc w:val="left"/>
-      <w:pPr>
-        <w:ind w:left="5040" w:hanging="360"/>
-      </w:pPr>
-    </w:lvl>
-    <w:lvl w:ilvl="7" w:tplc="08130019" w:tentative="1">
-      <w:start w:val="1"/>
-      <w:numFmt w:val="lowerLetter"/>
-      <w:lvlText w:val="%8."/>
-      <w:lvlJc w:val="left"/>
-      <w:pPr>
-        <w:ind w:left="5760" w:hanging="360"/>
-      </w:pPr>
-    </w:lvl>
-    <w:lvl w:ilvl="8" w:tplc="0813001B" w:tentative="1">
-      <w:start w:val="1"/>
-      <w:numFmt w:val="lowerRoman"/>
-      <w:lvlText w:val="%9."/>
-      <w:lvlJc w:val="right"/>
-      <w:pPr>
-        <w:ind w:left="6480" w:hanging="180"/>
-      </w:pPr>
-    </w:lvl>
-  </w:abstractNum>
-  <w:abstractNum w:abstractNumId="5" w15:restartNumberingAfterBreak="0">
-    <w:nsid w:val="10635F5A"/>
-    <w:multiLevelType w:val="hybridMultilevel"/>
-    <w:tmpl w:val="6F08E180"/>
-    <w:lvl w:ilvl="0" w:tplc="0813000F">
-      <w:start w:val="1"/>
-      <w:numFmt w:val="decimal"/>
-      <w:lvlText w:val="%1."/>
-      <w:lvlJc w:val="left"/>
-      <w:pPr>
-        <w:ind w:left="720" w:hanging="360"/>
-      </w:pPr>
-    </w:lvl>
-    <w:lvl w:ilvl="1" w:tplc="08130019" w:tentative="1">
-      <w:start w:val="1"/>
-      <w:numFmt w:val="lowerLetter"/>
-      <w:lvlText w:val="%2."/>
-      <w:lvlJc w:val="left"/>
-      <w:pPr>
-        <w:ind w:left="1440" w:hanging="360"/>
-      </w:pPr>
-    </w:lvl>
-    <w:lvl w:ilvl="2" w:tplc="0813001B" w:tentative="1">
-      <w:start w:val="1"/>
-      <w:numFmt w:val="lowerRoman"/>
-      <w:lvlText w:val="%3."/>
-      <w:lvlJc w:val="right"/>
-      <w:pPr>
-        <w:ind w:left="2160" w:hanging="180"/>
-      </w:pPr>
-    </w:lvl>
-    <w:lvl w:ilvl="3" w:tplc="0813000F" w:tentative="1">
-      <w:start w:val="1"/>
-      <w:numFmt w:val="decimal"/>
-      <w:lvlText w:val="%4."/>
-      <w:lvlJc w:val="left"/>
-      <w:pPr>
-        <w:ind w:left="2880" w:hanging="360"/>
-      </w:pPr>
-    </w:lvl>
-    <w:lvl w:ilvl="4" w:tplc="08130019" w:tentative="1">
-      <w:start w:val="1"/>
-      <w:numFmt w:val="lowerLetter"/>
-      <w:lvlText w:val="%5."/>
-      <w:lvlJc w:val="left"/>
-      <w:pPr>
-        <w:ind w:left="3600" w:hanging="360"/>
-      </w:pPr>
-    </w:lvl>
-    <w:lvl w:ilvl="5" w:tplc="0813001B" w:tentative="1">
-      <w:start w:val="1"/>
-      <w:numFmt w:val="lowerRoman"/>
-      <w:lvlText w:val="%6."/>
-      <w:lvlJc w:val="right"/>
-      <w:pPr>
-        <w:ind w:left="4320" w:hanging="180"/>
-      </w:pPr>
-    </w:lvl>
-    <w:lvl w:ilvl="6" w:tplc="0813000F" w:tentative="1">
-      <w:start w:val="1"/>
-      <w:numFmt w:val="decimal"/>
-      <w:lvlText w:val="%7."/>
-      <w:lvlJc w:val="left"/>
-      <w:pPr>
-        <w:ind w:left="5040" w:hanging="360"/>
-      </w:pPr>
-    </w:lvl>
-    <w:lvl w:ilvl="7" w:tplc="08130019" w:tentative="1">
-      <w:start w:val="1"/>
-      <w:numFmt w:val="lowerLetter"/>
-      <w:lvlText w:val="%8."/>
-      <w:lvlJc w:val="left"/>
-      <w:pPr>
-        <w:ind w:left="5760" w:hanging="360"/>
-      </w:pPr>
-    </w:lvl>
-    <w:lvl w:ilvl="8" w:tplc="0813001B" w:tentative="1">
-      <w:start w:val="1"/>
-      <w:numFmt w:val="lowerRoman"/>
-      <w:lvlText w:val="%9."/>
-      <w:lvlJc w:val="right"/>
-      <w:pPr>
-        <w:ind w:left="6480" w:hanging="180"/>
-      </w:pPr>
-    </w:lvl>
-  </w:abstractNum>
-  <w:abstractNum w:abstractNumId="6" w15:restartNumberingAfterBreak="0">
-    <w:nsid w:val="108C6CF8"/>
+    <w:nsid w:val="011F1FB1"/>
     <w:multiLevelType w:val="multilevel"/>
-    <w:tmpl w:val="64E8AFDE"/>
+    <w:tmpl w:val="08F88E14"/>
     <w:lvl w:ilvl="0">
       <w:start w:val="1"/>
       <w:numFmt w:val="bullet"/>
@@ -22901,7 +24017,640 @@
       </w:rPr>
     </w:lvl>
   </w:abstractNum>
+  <w:abstractNum w:abstractNumId="2" w15:restartNumberingAfterBreak="0">
+    <w:nsid w:val="08931172"/>
+    <w:multiLevelType w:val="hybridMultilevel"/>
+    <w:tmpl w:val="E5904EEA"/>
+    <w:lvl w:ilvl="0" w:tplc="08130001">
+      <w:start w:val="1"/>
+      <w:numFmt w:val="bullet"/>
+      <w:lvlText w:val=""/>
+      <w:lvlJc w:val="left"/>
+      <w:pPr>
+        <w:ind w:left="720" w:hanging="360"/>
+      </w:pPr>
+      <w:rPr>
+        <w:rFonts w:ascii="Symbol" w:hAnsi="Symbol" w:hint="default"/>
+      </w:rPr>
+    </w:lvl>
+    <w:lvl w:ilvl="1" w:tplc="08130003" w:tentative="1">
+      <w:start w:val="1"/>
+      <w:numFmt w:val="bullet"/>
+      <w:lvlText w:val="o"/>
+      <w:lvlJc w:val="left"/>
+      <w:pPr>
+        <w:ind w:left="1440" w:hanging="360"/>
+      </w:pPr>
+      <w:rPr>
+        <w:rFonts w:ascii="Courier New" w:hAnsi="Courier New" w:cs="Courier New" w:hint="default"/>
+      </w:rPr>
+    </w:lvl>
+    <w:lvl w:ilvl="2" w:tplc="08130005" w:tentative="1">
+      <w:start w:val="1"/>
+      <w:numFmt w:val="bullet"/>
+      <w:lvlText w:val=""/>
+      <w:lvlJc w:val="left"/>
+      <w:pPr>
+        <w:ind w:left="2160" w:hanging="360"/>
+      </w:pPr>
+      <w:rPr>
+        <w:rFonts w:ascii="Wingdings" w:hAnsi="Wingdings" w:hint="default"/>
+      </w:rPr>
+    </w:lvl>
+    <w:lvl w:ilvl="3" w:tplc="08130001" w:tentative="1">
+      <w:start w:val="1"/>
+      <w:numFmt w:val="bullet"/>
+      <w:lvlText w:val=""/>
+      <w:lvlJc w:val="left"/>
+      <w:pPr>
+        <w:ind w:left="2880" w:hanging="360"/>
+      </w:pPr>
+      <w:rPr>
+        <w:rFonts w:ascii="Symbol" w:hAnsi="Symbol" w:hint="default"/>
+      </w:rPr>
+    </w:lvl>
+    <w:lvl w:ilvl="4" w:tplc="08130003" w:tentative="1">
+      <w:start w:val="1"/>
+      <w:numFmt w:val="bullet"/>
+      <w:lvlText w:val="o"/>
+      <w:lvlJc w:val="left"/>
+      <w:pPr>
+        <w:ind w:left="3600" w:hanging="360"/>
+      </w:pPr>
+      <w:rPr>
+        <w:rFonts w:ascii="Courier New" w:hAnsi="Courier New" w:cs="Courier New" w:hint="default"/>
+      </w:rPr>
+    </w:lvl>
+    <w:lvl w:ilvl="5" w:tplc="08130005" w:tentative="1">
+      <w:start w:val="1"/>
+      <w:numFmt w:val="bullet"/>
+      <w:lvlText w:val=""/>
+      <w:lvlJc w:val="left"/>
+      <w:pPr>
+        <w:ind w:left="4320" w:hanging="360"/>
+      </w:pPr>
+      <w:rPr>
+        <w:rFonts w:ascii="Wingdings" w:hAnsi="Wingdings" w:hint="default"/>
+      </w:rPr>
+    </w:lvl>
+    <w:lvl w:ilvl="6" w:tplc="08130001" w:tentative="1">
+      <w:start w:val="1"/>
+      <w:numFmt w:val="bullet"/>
+      <w:lvlText w:val=""/>
+      <w:lvlJc w:val="left"/>
+      <w:pPr>
+        <w:ind w:left="5040" w:hanging="360"/>
+      </w:pPr>
+      <w:rPr>
+        <w:rFonts w:ascii="Symbol" w:hAnsi="Symbol" w:hint="default"/>
+      </w:rPr>
+    </w:lvl>
+    <w:lvl w:ilvl="7" w:tplc="08130003" w:tentative="1">
+      <w:start w:val="1"/>
+      <w:numFmt w:val="bullet"/>
+      <w:lvlText w:val="o"/>
+      <w:lvlJc w:val="left"/>
+      <w:pPr>
+        <w:ind w:left="5760" w:hanging="360"/>
+      </w:pPr>
+      <w:rPr>
+        <w:rFonts w:ascii="Courier New" w:hAnsi="Courier New" w:cs="Courier New" w:hint="default"/>
+      </w:rPr>
+    </w:lvl>
+    <w:lvl w:ilvl="8" w:tplc="08130005" w:tentative="1">
+      <w:start w:val="1"/>
+      <w:numFmt w:val="bullet"/>
+      <w:lvlText w:val=""/>
+      <w:lvlJc w:val="left"/>
+      <w:pPr>
+        <w:ind w:left="6480" w:hanging="360"/>
+      </w:pPr>
+      <w:rPr>
+        <w:rFonts w:ascii="Wingdings" w:hAnsi="Wingdings" w:hint="default"/>
+      </w:rPr>
+    </w:lvl>
+  </w:abstractNum>
+  <w:abstractNum w:abstractNumId="3" w15:restartNumberingAfterBreak="0">
+    <w:nsid w:val="0BDA622C"/>
+    <w:multiLevelType w:val="hybridMultilevel"/>
+    <w:tmpl w:val="F7C610D6"/>
+    <w:lvl w:ilvl="0" w:tplc="08130001">
+      <w:start w:val="1"/>
+      <w:numFmt w:val="bullet"/>
+      <w:lvlText w:val=""/>
+      <w:lvlJc w:val="left"/>
+      <w:pPr>
+        <w:ind w:left="720" w:hanging="360"/>
+      </w:pPr>
+      <w:rPr>
+        <w:rFonts w:ascii="Symbol" w:hAnsi="Symbol" w:hint="default"/>
+      </w:rPr>
+    </w:lvl>
+    <w:lvl w:ilvl="1" w:tplc="08130003" w:tentative="1">
+      <w:start w:val="1"/>
+      <w:numFmt w:val="bullet"/>
+      <w:lvlText w:val="o"/>
+      <w:lvlJc w:val="left"/>
+      <w:pPr>
+        <w:ind w:left="1440" w:hanging="360"/>
+      </w:pPr>
+      <w:rPr>
+        <w:rFonts w:ascii="Courier New" w:hAnsi="Courier New" w:cs="Courier New" w:hint="default"/>
+      </w:rPr>
+    </w:lvl>
+    <w:lvl w:ilvl="2" w:tplc="08130005" w:tentative="1">
+      <w:start w:val="1"/>
+      <w:numFmt w:val="bullet"/>
+      <w:lvlText w:val=""/>
+      <w:lvlJc w:val="left"/>
+      <w:pPr>
+        <w:ind w:left="2160" w:hanging="360"/>
+      </w:pPr>
+      <w:rPr>
+        <w:rFonts w:ascii="Wingdings" w:hAnsi="Wingdings" w:hint="default"/>
+      </w:rPr>
+    </w:lvl>
+    <w:lvl w:ilvl="3" w:tplc="08130001" w:tentative="1">
+      <w:start w:val="1"/>
+      <w:numFmt w:val="bullet"/>
+      <w:lvlText w:val=""/>
+      <w:lvlJc w:val="left"/>
+      <w:pPr>
+        <w:ind w:left="2880" w:hanging="360"/>
+      </w:pPr>
+      <w:rPr>
+        <w:rFonts w:ascii="Symbol" w:hAnsi="Symbol" w:hint="default"/>
+      </w:rPr>
+    </w:lvl>
+    <w:lvl w:ilvl="4" w:tplc="08130003" w:tentative="1">
+      <w:start w:val="1"/>
+      <w:numFmt w:val="bullet"/>
+      <w:lvlText w:val="o"/>
+      <w:lvlJc w:val="left"/>
+      <w:pPr>
+        <w:ind w:left="3600" w:hanging="360"/>
+      </w:pPr>
+      <w:rPr>
+        <w:rFonts w:ascii="Courier New" w:hAnsi="Courier New" w:cs="Courier New" w:hint="default"/>
+      </w:rPr>
+    </w:lvl>
+    <w:lvl w:ilvl="5" w:tplc="08130005" w:tentative="1">
+      <w:start w:val="1"/>
+      <w:numFmt w:val="bullet"/>
+      <w:lvlText w:val=""/>
+      <w:lvlJc w:val="left"/>
+      <w:pPr>
+        <w:ind w:left="4320" w:hanging="360"/>
+      </w:pPr>
+      <w:rPr>
+        <w:rFonts w:ascii="Wingdings" w:hAnsi="Wingdings" w:hint="default"/>
+      </w:rPr>
+    </w:lvl>
+    <w:lvl w:ilvl="6" w:tplc="08130001" w:tentative="1">
+      <w:start w:val="1"/>
+      <w:numFmt w:val="bullet"/>
+      <w:lvlText w:val=""/>
+      <w:lvlJc w:val="left"/>
+      <w:pPr>
+        <w:ind w:left="5040" w:hanging="360"/>
+      </w:pPr>
+      <w:rPr>
+        <w:rFonts w:ascii="Symbol" w:hAnsi="Symbol" w:hint="default"/>
+      </w:rPr>
+    </w:lvl>
+    <w:lvl w:ilvl="7" w:tplc="08130003" w:tentative="1">
+      <w:start w:val="1"/>
+      <w:numFmt w:val="bullet"/>
+      <w:lvlText w:val="o"/>
+      <w:lvlJc w:val="left"/>
+      <w:pPr>
+        <w:ind w:left="5760" w:hanging="360"/>
+      </w:pPr>
+      <w:rPr>
+        <w:rFonts w:ascii="Courier New" w:hAnsi="Courier New" w:cs="Courier New" w:hint="default"/>
+      </w:rPr>
+    </w:lvl>
+    <w:lvl w:ilvl="8" w:tplc="08130005" w:tentative="1">
+      <w:start w:val="1"/>
+      <w:numFmt w:val="bullet"/>
+      <w:lvlText w:val=""/>
+      <w:lvlJc w:val="left"/>
+      <w:pPr>
+        <w:ind w:left="6480" w:hanging="360"/>
+      </w:pPr>
+      <w:rPr>
+        <w:rFonts w:ascii="Wingdings" w:hAnsi="Wingdings" w:hint="default"/>
+      </w:rPr>
+    </w:lvl>
+  </w:abstractNum>
+  <w:abstractNum w:abstractNumId="4" w15:restartNumberingAfterBreak="0">
+    <w:nsid w:val="0D2455F7"/>
+    <w:multiLevelType w:val="hybridMultilevel"/>
+    <w:tmpl w:val="6E4A823C"/>
+    <w:lvl w:ilvl="0" w:tplc="0813000F">
+      <w:start w:val="1"/>
+      <w:numFmt w:val="decimal"/>
+      <w:lvlText w:val="%1."/>
+      <w:lvlJc w:val="left"/>
+      <w:pPr>
+        <w:ind w:left="2136" w:hanging="360"/>
+      </w:pPr>
+    </w:lvl>
+    <w:lvl w:ilvl="1" w:tplc="08130019" w:tentative="1">
+      <w:start w:val="1"/>
+      <w:numFmt w:val="lowerLetter"/>
+      <w:lvlText w:val="%2."/>
+      <w:lvlJc w:val="left"/>
+      <w:pPr>
+        <w:ind w:left="2856" w:hanging="360"/>
+      </w:pPr>
+    </w:lvl>
+    <w:lvl w:ilvl="2" w:tplc="0813001B" w:tentative="1">
+      <w:start w:val="1"/>
+      <w:numFmt w:val="lowerRoman"/>
+      <w:lvlText w:val="%3."/>
+      <w:lvlJc w:val="right"/>
+      <w:pPr>
+        <w:ind w:left="3576" w:hanging="180"/>
+      </w:pPr>
+    </w:lvl>
+    <w:lvl w:ilvl="3" w:tplc="0813000F" w:tentative="1">
+      <w:start w:val="1"/>
+      <w:numFmt w:val="decimal"/>
+      <w:lvlText w:val="%4."/>
+      <w:lvlJc w:val="left"/>
+      <w:pPr>
+        <w:ind w:left="4296" w:hanging="360"/>
+      </w:pPr>
+    </w:lvl>
+    <w:lvl w:ilvl="4" w:tplc="08130019" w:tentative="1">
+      <w:start w:val="1"/>
+      <w:numFmt w:val="lowerLetter"/>
+      <w:lvlText w:val="%5."/>
+      <w:lvlJc w:val="left"/>
+      <w:pPr>
+        <w:ind w:left="5016" w:hanging="360"/>
+      </w:pPr>
+    </w:lvl>
+    <w:lvl w:ilvl="5" w:tplc="0813001B" w:tentative="1">
+      <w:start w:val="1"/>
+      <w:numFmt w:val="lowerRoman"/>
+      <w:lvlText w:val="%6."/>
+      <w:lvlJc w:val="right"/>
+      <w:pPr>
+        <w:ind w:left="5736" w:hanging="180"/>
+      </w:pPr>
+    </w:lvl>
+    <w:lvl w:ilvl="6" w:tplc="0813000F" w:tentative="1">
+      <w:start w:val="1"/>
+      <w:numFmt w:val="decimal"/>
+      <w:lvlText w:val="%7."/>
+      <w:lvlJc w:val="left"/>
+      <w:pPr>
+        <w:ind w:left="6456" w:hanging="360"/>
+      </w:pPr>
+    </w:lvl>
+    <w:lvl w:ilvl="7" w:tplc="08130019" w:tentative="1">
+      <w:start w:val="1"/>
+      <w:numFmt w:val="lowerLetter"/>
+      <w:lvlText w:val="%8."/>
+      <w:lvlJc w:val="left"/>
+      <w:pPr>
+        <w:ind w:left="7176" w:hanging="360"/>
+      </w:pPr>
+    </w:lvl>
+    <w:lvl w:ilvl="8" w:tplc="0813001B" w:tentative="1">
+      <w:start w:val="1"/>
+      <w:numFmt w:val="lowerRoman"/>
+      <w:lvlText w:val="%9."/>
+      <w:lvlJc w:val="right"/>
+      <w:pPr>
+        <w:ind w:left="7896" w:hanging="180"/>
+      </w:pPr>
+    </w:lvl>
+  </w:abstractNum>
+  <w:abstractNum w:abstractNumId="5" w15:restartNumberingAfterBreak="0">
+    <w:nsid w:val="0F3769B4"/>
+    <w:multiLevelType w:val="hybridMultilevel"/>
+    <w:tmpl w:val="CDB2DB12"/>
+    <w:lvl w:ilvl="0" w:tplc="0813000F">
+      <w:start w:val="1"/>
+      <w:numFmt w:val="decimal"/>
+      <w:lvlText w:val="%1."/>
+      <w:lvlJc w:val="left"/>
+      <w:pPr>
+        <w:ind w:left="720" w:hanging="360"/>
+      </w:pPr>
+    </w:lvl>
+    <w:lvl w:ilvl="1" w:tplc="08130019" w:tentative="1">
+      <w:start w:val="1"/>
+      <w:numFmt w:val="lowerLetter"/>
+      <w:lvlText w:val="%2."/>
+      <w:lvlJc w:val="left"/>
+      <w:pPr>
+        <w:ind w:left="1440" w:hanging="360"/>
+      </w:pPr>
+    </w:lvl>
+    <w:lvl w:ilvl="2" w:tplc="0813001B" w:tentative="1">
+      <w:start w:val="1"/>
+      <w:numFmt w:val="lowerRoman"/>
+      <w:lvlText w:val="%3."/>
+      <w:lvlJc w:val="right"/>
+      <w:pPr>
+        <w:ind w:left="2160" w:hanging="180"/>
+      </w:pPr>
+    </w:lvl>
+    <w:lvl w:ilvl="3" w:tplc="0813000F" w:tentative="1">
+      <w:start w:val="1"/>
+      <w:numFmt w:val="decimal"/>
+      <w:lvlText w:val="%4."/>
+      <w:lvlJc w:val="left"/>
+      <w:pPr>
+        <w:ind w:left="2880" w:hanging="360"/>
+      </w:pPr>
+    </w:lvl>
+    <w:lvl w:ilvl="4" w:tplc="08130019" w:tentative="1">
+      <w:start w:val="1"/>
+      <w:numFmt w:val="lowerLetter"/>
+      <w:lvlText w:val="%5."/>
+      <w:lvlJc w:val="left"/>
+      <w:pPr>
+        <w:ind w:left="3600" w:hanging="360"/>
+      </w:pPr>
+    </w:lvl>
+    <w:lvl w:ilvl="5" w:tplc="0813001B" w:tentative="1">
+      <w:start w:val="1"/>
+      <w:numFmt w:val="lowerRoman"/>
+      <w:lvlText w:val="%6."/>
+      <w:lvlJc w:val="right"/>
+      <w:pPr>
+        <w:ind w:left="4320" w:hanging="180"/>
+      </w:pPr>
+    </w:lvl>
+    <w:lvl w:ilvl="6" w:tplc="0813000F" w:tentative="1">
+      <w:start w:val="1"/>
+      <w:numFmt w:val="decimal"/>
+      <w:lvlText w:val="%7."/>
+      <w:lvlJc w:val="left"/>
+      <w:pPr>
+        <w:ind w:left="5040" w:hanging="360"/>
+      </w:pPr>
+    </w:lvl>
+    <w:lvl w:ilvl="7" w:tplc="08130019" w:tentative="1">
+      <w:start w:val="1"/>
+      <w:numFmt w:val="lowerLetter"/>
+      <w:lvlText w:val="%8."/>
+      <w:lvlJc w:val="left"/>
+      <w:pPr>
+        <w:ind w:left="5760" w:hanging="360"/>
+      </w:pPr>
+    </w:lvl>
+    <w:lvl w:ilvl="8" w:tplc="0813001B" w:tentative="1">
+      <w:start w:val="1"/>
+      <w:numFmt w:val="lowerRoman"/>
+      <w:lvlText w:val="%9."/>
+      <w:lvlJc w:val="right"/>
+      <w:pPr>
+        <w:ind w:left="6480" w:hanging="180"/>
+      </w:pPr>
+    </w:lvl>
+  </w:abstractNum>
+  <w:abstractNum w:abstractNumId="6" w15:restartNumberingAfterBreak="0">
+    <w:nsid w:val="10635F5A"/>
+    <w:multiLevelType w:val="hybridMultilevel"/>
+    <w:tmpl w:val="6F08E180"/>
+    <w:lvl w:ilvl="0" w:tplc="0813000F">
+      <w:start w:val="1"/>
+      <w:numFmt w:val="decimal"/>
+      <w:lvlText w:val="%1."/>
+      <w:lvlJc w:val="left"/>
+      <w:pPr>
+        <w:ind w:left="720" w:hanging="360"/>
+      </w:pPr>
+    </w:lvl>
+    <w:lvl w:ilvl="1" w:tplc="08130019" w:tentative="1">
+      <w:start w:val="1"/>
+      <w:numFmt w:val="lowerLetter"/>
+      <w:lvlText w:val="%2."/>
+      <w:lvlJc w:val="left"/>
+      <w:pPr>
+        <w:ind w:left="1440" w:hanging="360"/>
+      </w:pPr>
+    </w:lvl>
+    <w:lvl w:ilvl="2" w:tplc="0813001B" w:tentative="1">
+      <w:start w:val="1"/>
+      <w:numFmt w:val="lowerRoman"/>
+      <w:lvlText w:val="%3."/>
+      <w:lvlJc w:val="right"/>
+      <w:pPr>
+        <w:ind w:left="2160" w:hanging="180"/>
+      </w:pPr>
+    </w:lvl>
+    <w:lvl w:ilvl="3" w:tplc="0813000F" w:tentative="1">
+      <w:start w:val="1"/>
+      <w:numFmt w:val="decimal"/>
+      <w:lvlText w:val="%4."/>
+      <w:lvlJc w:val="left"/>
+      <w:pPr>
+        <w:ind w:left="2880" w:hanging="360"/>
+      </w:pPr>
+    </w:lvl>
+    <w:lvl w:ilvl="4" w:tplc="08130019" w:tentative="1">
+      <w:start w:val="1"/>
+      <w:numFmt w:val="lowerLetter"/>
+      <w:lvlText w:val="%5."/>
+      <w:lvlJc w:val="left"/>
+      <w:pPr>
+        <w:ind w:left="3600" w:hanging="360"/>
+      </w:pPr>
+    </w:lvl>
+    <w:lvl w:ilvl="5" w:tplc="0813001B" w:tentative="1">
+      <w:start w:val="1"/>
+      <w:numFmt w:val="lowerRoman"/>
+      <w:lvlText w:val="%6."/>
+      <w:lvlJc w:val="right"/>
+      <w:pPr>
+        <w:ind w:left="4320" w:hanging="180"/>
+      </w:pPr>
+    </w:lvl>
+    <w:lvl w:ilvl="6" w:tplc="0813000F" w:tentative="1">
+      <w:start w:val="1"/>
+      <w:numFmt w:val="decimal"/>
+      <w:lvlText w:val="%7."/>
+      <w:lvlJc w:val="left"/>
+      <w:pPr>
+        <w:ind w:left="5040" w:hanging="360"/>
+      </w:pPr>
+    </w:lvl>
+    <w:lvl w:ilvl="7" w:tplc="08130019" w:tentative="1">
+      <w:start w:val="1"/>
+      <w:numFmt w:val="lowerLetter"/>
+      <w:lvlText w:val="%8."/>
+      <w:lvlJc w:val="left"/>
+      <w:pPr>
+        <w:ind w:left="5760" w:hanging="360"/>
+      </w:pPr>
+    </w:lvl>
+    <w:lvl w:ilvl="8" w:tplc="0813001B" w:tentative="1">
+      <w:start w:val="1"/>
+      <w:numFmt w:val="lowerRoman"/>
+      <w:lvlText w:val="%9."/>
+      <w:lvlJc w:val="right"/>
+      <w:pPr>
+        <w:ind w:left="6480" w:hanging="180"/>
+      </w:pPr>
+    </w:lvl>
+  </w:abstractNum>
   <w:abstractNum w:abstractNumId="7" w15:restartNumberingAfterBreak="0">
+    <w:nsid w:val="108C6CF8"/>
+    <w:multiLevelType w:val="multilevel"/>
+    <w:tmpl w:val="64E8AFDE"/>
+    <w:lvl w:ilvl="0">
+      <w:start w:val="1"/>
+      <w:numFmt w:val="bullet"/>
+      <w:lvlText w:val=""/>
+      <w:lvlJc w:val="left"/>
+      <w:pPr>
+        <w:tabs>
+          <w:tab w:val="num" w:pos="720"/>
+        </w:tabs>
+        <w:ind w:left="720" w:hanging="360"/>
+      </w:pPr>
+      <w:rPr>
+        <w:rFonts w:ascii="Symbol" w:hAnsi="Symbol" w:hint="default"/>
+        <w:sz w:val="20"/>
+      </w:rPr>
+    </w:lvl>
+    <w:lvl w:ilvl="1" w:tentative="1">
+      <w:start w:val="1"/>
+      <w:numFmt w:val="bullet"/>
+      <w:lvlText w:val="o"/>
+      <w:lvlJc w:val="left"/>
+      <w:pPr>
+        <w:tabs>
+          <w:tab w:val="num" w:pos="1440"/>
+        </w:tabs>
+        <w:ind w:left="1440" w:hanging="360"/>
+      </w:pPr>
+      <w:rPr>
+        <w:rFonts w:ascii="Courier New" w:hAnsi="Courier New" w:hint="default"/>
+        <w:sz w:val="20"/>
+      </w:rPr>
+    </w:lvl>
+    <w:lvl w:ilvl="2" w:tentative="1">
+      <w:start w:val="1"/>
+      <w:numFmt w:val="bullet"/>
+      <w:lvlText w:val=""/>
+      <w:lvlJc w:val="left"/>
+      <w:pPr>
+        <w:tabs>
+          <w:tab w:val="num" w:pos="2160"/>
+        </w:tabs>
+        <w:ind w:left="2160" w:hanging="360"/>
+      </w:pPr>
+      <w:rPr>
+        <w:rFonts w:ascii="Wingdings" w:hAnsi="Wingdings" w:hint="default"/>
+        <w:sz w:val="20"/>
+      </w:rPr>
+    </w:lvl>
+    <w:lvl w:ilvl="3" w:tentative="1">
+      <w:start w:val="1"/>
+      <w:numFmt w:val="bullet"/>
+      <w:lvlText w:val=""/>
+      <w:lvlJc w:val="left"/>
+      <w:pPr>
+        <w:tabs>
+          <w:tab w:val="num" w:pos="2880"/>
+        </w:tabs>
+        <w:ind w:left="2880" w:hanging="360"/>
+      </w:pPr>
+      <w:rPr>
+        <w:rFonts w:ascii="Wingdings" w:hAnsi="Wingdings" w:hint="default"/>
+        <w:sz w:val="20"/>
+      </w:rPr>
+    </w:lvl>
+    <w:lvl w:ilvl="4" w:tentative="1">
+      <w:start w:val="1"/>
+      <w:numFmt w:val="bullet"/>
+      <w:lvlText w:val=""/>
+      <w:lvlJc w:val="left"/>
+      <w:pPr>
+        <w:tabs>
+          <w:tab w:val="num" w:pos="3600"/>
+        </w:tabs>
+        <w:ind w:left="3600" w:hanging="360"/>
+      </w:pPr>
+      <w:rPr>
+        <w:rFonts w:ascii="Wingdings" w:hAnsi="Wingdings" w:hint="default"/>
+        <w:sz w:val="20"/>
+      </w:rPr>
+    </w:lvl>
+    <w:lvl w:ilvl="5" w:tentative="1">
+      <w:start w:val="1"/>
+      <w:numFmt w:val="bullet"/>
+      <w:lvlText w:val=""/>
+      <w:lvlJc w:val="left"/>
+      <w:pPr>
+        <w:tabs>
+          <w:tab w:val="num" w:pos="4320"/>
+        </w:tabs>
+        <w:ind w:left="4320" w:hanging="360"/>
+      </w:pPr>
+      <w:rPr>
+        <w:rFonts w:ascii="Wingdings" w:hAnsi="Wingdings" w:hint="default"/>
+        <w:sz w:val="20"/>
+      </w:rPr>
+    </w:lvl>
+    <w:lvl w:ilvl="6" w:tentative="1">
+      <w:start w:val="1"/>
+      <w:numFmt w:val="bullet"/>
+      <w:lvlText w:val=""/>
+      <w:lvlJc w:val="left"/>
+      <w:pPr>
+        <w:tabs>
+          <w:tab w:val="num" w:pos="5040"/>
+        </w:tabs>
+        <w:ind w:left="5040" w:hanging="360"/>
+      </w:pPr>
+      <w:rPr>
+        <w:rFonts w:ascii="Wingdings" w:hAnsi="Wingdings" w:hint="default"/>
+        <w:sz w:val="20"/>
+      </w:rPr>
+    </w:lvl>
+    <w:lvl w:ilvl="7" w:tentative="1">
+      <w:start w:val="1"/>
+      <w:numFmt w:val="bullet"/>
+      <w:lvlText w:val=""/>
+      <w:lvlJc w:val="left"/>
+      <w:pPr>
+        <w:tabs>
+          <w:tab w:val="num" w:pos="5760"/>
+        </w:tabs>
+        <w:ind w:left="5760" w:hanging="360"/>
+      </w:pPr>
+      <w:rPr>
+        <w:rFonts w:ascii="Wingdings" w:hAnsi="Wingdings" w:hint="default"/>
+        <w:sz w:val="20"/>
+      </w:rPr>
+    </w:lvl>
+    <w:lvl w:ilvl="8" w:tentative="1">
+      <w:start w:val="1"/>
+      <w:numFmt w:val="bullet"/>
+      <w:lvlText w:val=""/>
+      <w:lvlJc w:val="left"/>
+      <w:pPr>
+        <w:tabs>
+          <w:tab w:val="num" w:pos="6480"/>
+        </w:tabs>
+        <w:ind w:left="6480" w:hanging="360"/>
+      </w:pPr>
+      <w:rPr>
+        <w:rFonts w:ascii="Wingdings" w:hAnsi="Wingdings" w:hint="default"/>
+        <w:sz w:val="20"/>
+      </w:rPr>
+    </w:lvl>
+  </w:abstractNum>
+  <w:abstractNum w:abstractNumId="8" w15:restartNumberingAfterBreak="0">
     <w:nsid w:val="10F53178"/>
     <w:multiLevelType w:val="hybridMultilevel"/>
     <w:tmpl w:val="F6D01312"/>
@@ -23015,7 +24764,7 @@
       </w:rPr>
     </w:lvl>
   </w:abstractNum>
-  <w:abstractNum w:abstractNumId="8" w15:restartNumberingAfterBreak="0">
+  <w:abstractNum w:abstractNumId="9" w15:restartNumberingAfterBreak="0">
     <w:nsid w:val="14134326"/>
     <w:multiLevelType w:val="hybridMultilevel"/>
     <w:tmpl w:val="71346C1C"/>
@@ -23101,7 +24850,7 @@
       </w:pPr>
     </w:lvl>
   </w:abstractNum>
-  <w:abstractNum w:abstractNumId="9" w15:restartNumberingAfterBreak="0">
+  <w:abstractNum w:abstractNumId="10" w15:restartNumberingAfterBreak="0">
     <w:nsid w:val="15FC2904"/>
     <w:multiLevelType w:val="hybridMultilevel"/>
     <w:tmpl w:val="84A8B118"/>
@@ -23187,7 +24936,7 @@
       </w:pPr>
     </w:lvl>
   </w:abstractNum>
-  <w:abstractNum w:abstractNumId="10" w15:restartNumberingAfterBreak="0">
+  <w:abstractNum w:abstractNumId="11" w15:restartNumberingAfterBreak="0">
     <w:nsid w:val="2AF113CD"/>
     <w:multiLevelType w:val="hybridMultilevel"/>
     <w:tmpl w:val="3E247B4A"/>
@@ -23299,7 +25048,7 @@
       </w:rPr>
     </w:lvl>
   </w:abstractNum>
-  <w:abstractNum w:abstractNumId="11" w15:restartNumberingAfterBreak="0">
+  <w:abstractNum w:abstractNumId="12" w15:restartNumberingAfterBreak="0">
     <w:nsid w:val="2C5A2585"/>
     <w:multiLevelType w:val="hybridMultilevel"/>
     <w:tmpl w:val="54326CF2"/>
@@ -23412,7 +25161,7 @@
       </w:rPr>
     </w:lvl>
   </w:abstractNum>
-  <w:abstractNum w:abstractNumId="12" w15:restartNumberingAfterBreak="0">
+  <w:abstractNum w:abstractNumId="13" w15:restartNumberingAfterBreak="0">
     <w:nsid w:val="2DFB3A6B"/>
     <w:multiLevelType w:val="hybridMultilevel"/>
     <w:tmpl w:val="C27A618C"/>
@@ -23498,7 +25247,7 @@
       </w:pPr>
     </w:lvl>
   </w:abstractNum>
-  <w:abstractNum w:abstractNumId="13" w15:restartNumberingAfterBreak="0">
+  <w:abstractNum w:abstractNumId="14" w15:restartNumberingAfterBreak="0">
     <w:nsid w:val="30195A84"/>
     <w:multiLevelType w:val="hybridMultilevel"/>
     <w:tmpl w:val="AA0623FE"/>
@@ -23610,7 +25359,7 @@
       </w:rPr>
     </w:lvl>
   </w:abstractNum>
-  <w:abstractNum w:abstractNumId="14" w15:restartNumberingAfterBreak="0">
+  <w:abstractNum w:abstractNumId="15" w15:restartNumberingAfterBreak="0">
     <w:nsid w:val="366B6793"/>
     <w:multiLevelType w:val="hybridMultilevel"/>
     <w:tmpl w:val="F7FAE0B4"/>
@@ -23722,7 +25471,7 @@
       </w:rPr>
     </w:lvl>
   </w:abstractNum>
-  <w:abstractNum w:abstractNumId="15" w15:restartNumberingAfterBreak="0">
+  <w:abstractNum w:abstractNumId="16" w15:restartNumberingAfterBreak="0">
     <w:nsid w:val="48577645"/>
     <w:multiLevelType w:val="hybridMultilevel"/>
     <w:tmpl w:val="01A8C186"/>
@@ -23808,7 +25557,7 @@
       </w:pPr>
     </w:lvl>
   </w:abstractNum>
-  <w:abstractNum w:abstractNumId="16" w15:restartNumberingAfterBreak="0">
+  <w:abstractNum w:abstractNumId="17" w15:restartNumberingAfterBreak="0">
     <w:nsid w:val="50FE5C48"/>
     <w:multiLevelType w:val="hybridMultilevel"/>
     <w:tmpl w:val="FC04E1C6"/>
@@ -23921,7 +25670,7 @@
       </w:rPr>
     </w:lvl>
   </w:abstractNum>
-  <w:abstractNum w:abstractNumId="17" w15:restartNumberingAfterBreak="0">
+  <w:abstractNum w:abstractNumId="18" w15:restartNumberingAfterBreak="0">
     <w:nsid w:val="6CFA721B"/>
     <w:multiLevelType w:val="hybridMultilevel"/>
     <w:tmpl w:val="0B3EBB52"/>
@@ -24010,7 +25759,7 @@
       </w:pPr>
     </w:lvl>
   </w:abstractNum>
-  <w:abstractNum w:abstractNumId="18" w15:restartNumberingAfterBreak="0">
+  <w:abstractNum w:abstractNumId="19" w15:restartNumberingAfterBreak="0">
     <w:nsid w:val="70360B2C"/>
     <w:multiLevelType w:val="hybridMultilevel"/>
     <w:tmpl w:val="A1B8AFE0"/>
@@ -24123,7 +25872,7 @@
       </w:rPr>
     </w:lvl>
   </w:abstractNum>
-  <w:abstractNum w:abstractNumId="19" w15:restartNumberingAfterBreak="0">
+  <w:abstractNum w:abstractNumId="20" w15:restartNumberingAfterBreak="0">
     <w:nsid w:val="7AF5641E"/>
     <w:multiLevelType w:val="hybridMultilevel"/>
     <w:tmpl w:val="197E5F12"/>
@@ -24209,7 +25958,7 @@
       </w:pPr>
     </w:lvl>
   </w:abstractNum>
-  <w:abstractNum w:abstractNumId="20" w15:restartNumberingAfterBreak="0">
+  <w:abstractNum w:abstractNumId="21" w15:restartNumberingAfterBreak="0">
     <w:nsid w:val="7BA9428B"/>
     <w:multiLevelType w:val="hybridMultilevel"/>
     <w:tmpl w:val="3000B8F0"/>
@@ -24322,7 +26071,7 @@
       </w:rPr>
     </w:lvl>
   </w:abstractNum>
-  <w:abstractNum w:abstractNumId="21" w15:restartNumberingAfterBreak="0">
+  <w:abstractNum w:abstractNumId="22" w15:restartNumberingAfterBreak="0">
     <w:nsid w:val="7FF93712"/>
     <w:multiLevelType w:val="hybridMultilevel"/>
     <w:tmpl w:val="EB2489CC"/>
@@ -24412,70 +26161,73 @@
     </w:lvl>
   </w:abstractNum>
   <w:num w:numId="1">
-    <w:abstractNumId w:val="7"/>
+    <w:abstractNumId w:val="8"/>
   </w:num>
   <w:num w:numId="2">
+    <w:abstractNumId w:val="15"/>
+  </w:num>
+  <w:num w:numId="3">
+    <w:abstractNumId w:val="11"/>
+  </w:num>
+  <w:num w:numId="4">
+    <w:abstractNumId w:val="16"/>
+  </w:num>
+  <w:num w:numId="5">
     <w:abstractNumId w:val="14"/>
   </w:num>
-  <w:num w:numId="3">
-    <w:abstractNumId w:val="10"/>
-  </w:num>
-  <w:num w:numId="4">
-    <w:abstractNumId w:val="15"/>
-  </w:num>
-  <w:num w:numId="5">
-    <w:abstractNumId w:val="13"/>
-  </w:num>
   <w:num w:numId="6">
-    <w:abstractNumId w:val="21"/>
+    <w:abstractNumId w:val="22"/>
   </w:num>
   <w:num w:numId="7">
-    <w:abstractNumId w:val="17"/>
+    <w:abstractNumId w:val="18"/>
   </w:num>
   <w:num w:numId="8">
-    <w:abstractNumId w:val="1"/>
+    <w:abstractNumId w:val="2"/>
   </w:num>
   <w:num w:numId="9">
     <w:abstractNumId w:val="0"/>
   </w:num>
   <w:num w:numId="10">
-    <w:abstractNumId w:val="16"/>
+    <w:abstractNumId w:val="17"/>
   </w:num>
   <w:num w:numId="11">
-    <w:abstractNumId w:val="18"/>
+    <w:abstractNumId w:val="19"/>
   </w:num>
   <w:num w:numId="12">
+    <w:abstractNumId w:val="4"/>
+  </w:num>
+  <w:num w:numId="13">
+    <w:abstractNumId w:val="12"/>
+  </w:num>
+  <w:num w:numId="14">
+    <w:abstractNumId w:val="20"/>
+  </w:num>
+  <w:num w:numId="15">
+    <w:abstractNumId w:val="9"/>
+  </w:num>
+  <w:num w:numId="16">
+    <w:abstractNumId w:val="5"/>
+  </w:num>
+  <w:num w:numId="17">
+    <w:abstractNumId w:val="6"/>
+  </w:num>
+  <w:num w:numId="18">
+    <w:abstractNumId w:val="13"/>
+  </w:num>
+  <w:num w:numId="19">
+    <w:abstractNumId w:val="10"/>
+  </w:num>
+  <w:num w:numId="20">
     <w:abstractNumId w:val="3"/>
   </w:num>
-  <w:num w:numId="13">
-    <w:abstractNumId w:val="11"/>
-  </w:num>
-  <w:num w:numId="14">
-    <w:abstractNumId w:val="19"/>
-  </w:num>
-  <w:num w:numId="15">
-    <w:abstractNumId w:val="8"/>
-  </w:num>
-  <w:num w:numId="16">
-    <w:abstractNumId w:val="4"/>
-  </w:num>
-  <w:num w:numId="17">
-    <w:abstractNumId w:val="5"/>
-  </w:num>
-  <w:num w:numId="18">
-    <w:abstractNumId w:val="12"/>
-  </w:num>
-  <w:num w:numId="19">
-    <w:abstractNumId w:val="9"/>
-  </w:num>
-  <w:num w:numId="20">
-    <w:abstractNumId w:val="2"/>
-  </w:num>
   <w:num w:numId="21">
-    <w:abstractNumId w:val="6"/>
+    <w:abstractNumId w:val="7"/>
   </w:num>
   <w:num w:numId="22">
-    <w:abstractNumId w:val="20"/>
+    <w:abstractNumId w:val="21"/>
+  </w:num>
+  <w:num w:numId="23">
+    <w:abstractNumId w:val="1"/>
   </w:num>
 </w:numbering>
 </file>
@@ -25138,6 +26890,31 @@
     <w:basedOn w:val="Standaardalinea-lettertype"/>
     <w:rsid w:val="00B82FBB"/>
   </w:style>
+  <w:style w:type="character" w:styleId="Zwaar">
+    <w:name w:val="Strong"/>
+    <w:basedOn w:val="Standaardalinea-lettertype"/>
+    <w:uiPriority w:val="22"/>
+    <w:qFormat/>
+    <w:rsid w:val="00B27552"/>
+    <w:rPr>
+      <w:b/>
+      <w:bCs/>
+    </w:rPr>
+  </w:style>
+  <w:style w:type="paragraph" w:customStyle="1" w:styleId="vs">
+    <w:name w:val="vs"/>
+    <w:basedOn w:val="Standaard"/>
+    <w:rsid w:val="00B27552"/>
+    <w:pPr>
+      <w:spacing w:before="100" w:beforeAutospacing="1" w:after="100" w:afterAutospacing="1" w:line="240" w:lineRule="auto"/>
+    </w:pPr>
+    <w:rPr>
+      <w:rFonts w:ascii="Times New Roman" w:eastAsia="Times New Roman" w:hAnsi="Times New Roman" w:cs="Times New Roman"/>
+      <w:sz w:val="24"/>
+      <w:szCs w:val="24"/>
+      <w:lang w:eastAsia="nl-BE"/>
+    </w:rPr>
+  </w:style>
 </w:styles>
 </file>
 

</xml_diff>